<commit_message>
Se modifico en la portada las cédulas, logo del equipo y en las referencias con las normas
</commit_message>
<xml_diff>
--- a/Documentos/Git, GitHub, Gradle y Maven.docx
+++ b/Documentos/Git, GitHub, Gradle y Maven.docx
@@ -1,6 +1,6 @@
 
 <file path=word/document.xml><?xml version="1.0" encoding="utf-8"?>
-<w:document xmlns:wpc="http://schemas.microsoft.com/office/word/2010/wordprocessingCanvas" xmlns:cx="http://schemas.microsoft.com/office/drawing/2014/chartex" xmlns:cx1="http://schemas.microsoft.com/office/drawing/2015/9/8/chartex" xmlns:cx2="http://schemas.microsoft.com/office/drawing/2015/10/21/chartex" xmlns:cx3="http://schemas.microsoft.com/office/drawing/2016/5/9/chartex" xmlns:cx4="http://schemas.microsoft.com/office/drawing/2016/5/10/chartex" xmlns:cx5="http://schemas.microsoft.com/office/drawing/2016/5/11/chartex" xmlns:cx6="http://schemas.microsoft.com/office/drawing/2016/5/12/chartex" xmlns:cx7="http://schemas.microsoft.com/office/drawing/2016/5/13/chartex" xmlns:cx8="http://schemas.microsoft.com/office/drawing/2016/5/14/chartex" xmlns:mc="http://schemas.openxmlformats.org/markup-compatibility/2006" xmlns:aink="http://schemas.microsoft.com/office/drawing/2016/ink" xmlns:am3d="http://schemas.microsoft.com/office/drawing/2017/model3d" xmlns:o="urn:schemas-microsoft-com:office:office" xmlns:r="http://schemas.openxmlformats.org/officeDocument/2006/relationships" xmlns:m="http://schemas.openxmlformats.org/officeDocument/2006/math" xmlns:v="urn:schemas-microsoft-com:vml" xmlns:wp14="http://schemas.microsoft.com/office/word/2010/wordprocessingDrawing" xmlns:wp="http://schemas.openxmlformats.org/drawingml/2006/wordprocessingDrawing" xmlns:w10="urn:schemas-microsoft-com:office:word" xmlns:w="http://schemas.openxmlformats.org/wordprocessingml/2006/main" xmlns:w14="http://schemas.microsoft.com/office/word/2010/wordml" xmlns:w15="http://schemas.microsoft.com/office/word/2012/wordml" xmlns:w16cex="http://schemas.microsoft.com/office/word/2018/wordml/cex" xmlns:w16cid="http://schemas.microsoft.com/office/word/2016/wordml/cid" xmlns:w16="http://schemas.microsoft.com/office/word/2018/wordml" xmlns:w16se="http://schemas.microsoft.com/office/word/2015/wordml/symex" xmlns:wpg="http://schemas.microsoft.com/office/word/2010/wordprocessingGroup" xmlns:wpi="http://schemas.microsoft.com/office/word/2010/wordprocessingInk" xmlns:wne="http://schemas.microsoft.com/office/word/2006/wordml" xmlns:wps="http://schemas.microsoft.com/office/word/2010/wordprocessingShape" mc:Ignorable="w14 w15 w16se w16cid w16 w16cex wp14">
+<w:document xmlns:wpc="http://schemas.microsoft.com/office/word/2010/wordprocessingCanvas" xmlns:mc="http://schemas.openxmlformats.org/markup-compatibility/2006" xmlns:o="urn:schemas-microsoft-com:office:office" xmlns:r="http://schemas.openxmlformats.org/officeDocument/2006/relationships" xmlns:m="http://schemas.openxmlformats.org/officeDocument/2006/math" xmlns:v="urn:schemas-microsoft-com:vml" xmlns:wp14="http://schemas.microsoft.com/office/word/2010/wordprocessingDrawing" xmlns:wp="http://schemas.openxmlformats.org/drawingml/2006/wordprocessingDrawing" xmlns:w10="urn:schemas-microsoft-com:office:word" xmlns:w="http://schemas.openxmlformats.org/wordprocessingml/2006/main" xmlns:w14="http://schemas.microsoft.com/office/word/2010/wordml" xmlns:w15="http://schemas.microsoft.com/office/word/2012/wordml" xmlns:wpg="http://schemas.microsoft.com/office/word/2010/wordprocessingGroup" xmlns:wpi="http://schemas.microsoft.com/office/word/2010/wordprocessingInk" xmlns:wne="http://schemas.microsoft.com/office/word/2006/wordml" xmlns:wps="http://schemas.microsoft.com/office/word/2010/wordprocessingShape" mc:Ignorable="w14 w15 wp14">
   <w:body>
     <w:sdt>
       <w:sdtPr>
@@ -22,20 +22,212 @@
               <w:b/>
             </w:rPr>
           </w:pPr>
+          <w:r>
+            <w:rPr>
+              <w:b/>
+              <w:noProof/>
+            </w:rPr>
+            <mc:AlternateContent>
+              <mc:Choice Requires="wps">
+                <w:drawing>
+                  <wp:anchor distT="0" distB="0" distL="114300" distR="114300" simplePos="0" relativeHeight="251659264" behindDoc="0" locked="0" layoutInCell="1" allowOverlap="1" wp14:anchorId="4D268311" wp14:editId="05F6B337">
+                    <wp:simplePos x="0" y="0"/>
+                    <wp:positionH relativeFrom="margin">
+                      <wp:posOffset>5176520</wp:posOffset>
+                    </wp:positionH>
+                    <wp:positionV relativeFrom="page">
+                      <wp:posOffset>228600</wp:posOffset>
+                    </wp:positionV>
+                    <wp:extent cx="1571625" cy="987425"/>
+                    <wp:effectExtent l="0" t="0" r="9525" b="5080"/>
+                    <wp:wrapNone/>
+                    <wp:docPr id="132" name="Rectángulo 132"/>
+                    <wp:cNvGraphicFramePr>
+                      <a:graphicFrameLocks xmlns:a="http://schemas.openxmlformats.org/drawingml/2006/main" noChangeAspect="1"/>
+                    </wp:cNvGraphicFramePr>
+                    <a:graphic xmlns:a="http://schemas.openxmlformats.org/drawingml/2006/main">
+                      <a:graphicData uri="http://schemas.microsoft.com/office/word/2010/wordprocessingShape">
+                        <wps:wsp>
+                          <wps:cNvSpPr>
+                            <a:spLocks noChangeAspect="1"/>
+                          </wps:cNvSpPr>
+                          <wps:spPr>
+                            <a:xfrm>
+                              <a:off x="0" y="0"/>
+                              <a:ext cx="1571625" cy="987425"/>
+                            </a:xfrm>
+                            <a:prstGeom prst="rect">
+                              <a:avLst/>
+                            </a:prstGeom>
+                            <a:blipFill dpi="0" rotWithShape="1">
+                              <a:blip r:embed="rId6"/>
+                              <a:srcRect/>
+                              <a:stretch>
+                                <a:fillRect/>
+                              </a:stretch>
+                            </a:blipFill>
+                            <a:ln>
+                              <a:noFill/>
+                            </a:ln>
+                          </wps:spPr>
+                          <wps:style>
+                            <a:lnRef idx="2">
+                              <a:schemeClr val="accent1">
+                                <a:shade val="50000"/>
+                              </a:schemeClr>
+                            </a:lnRef>
+                            <a:fillRef idx="1">
+                              <a:schemeClr val="accent1"/>
+                            </a:fillRef>
+                            <a:effectRef idx="0">
+                              <a:schemeClr val="accent1"/>
+                            </a:effectRef>
+                            <a:fontRef idx="minor">
+                              <a:schemeClr val="lt1"/>
+                            </a:fontRef>
+                          </wps:style>
+                          <wps:txbx>
+                            <w:txbxContent>
+                              <w:sdt>
+                                <w:sdtPr>
+                                  <w:rPr>
+                                    <w:b/>
+                                    <w:color w:val="FFFFFF" w:themeColor="background1"/>
+                                    <w:sz w:val="24"/>
+                                    <w:szCs w:val="24"/>
+                                  </w:rPr>
+                                  <w:alias w:val="Año"/>
+                                  <w:tag w:val=""/>
+                                  <w:id w:val="-785116381"/>
+                                  <w:dataBinding w:prefixMappings="xmlns:ns0='http://schemas.microsoft.com/office/2006/coverPageProps' " w:xpath="/ns0:CoverPageProperties[1]/ns0:PublishDate[1]" w:storeItemID="{55AF091B-3C7A-41E3-B477-F2FDAA23CFDA}"/>
+                                  <w:date w:fullDate="2020-09-08T00:00:00Z">
+                                    <w:dateFormat w:val="yyyy"/>
+                                    <w:lid w:val="es-ES"/>
+                                    <w:storeMappedDataAs w:val="dateTime"/>
+                                    <w:calendar w:val="gregorian"/>
+                                  </w:date>
+                                </w:sdtPr>
+                                <w:sdtEndPr/>
+                                <w:sdtContent>
+                                  <w:p>
+                                    <w:pPr>
+                                      <w:pStyle w:val="Sinespaciado"/>
+                                      <w:jc w:val="right"/>
+                                      <w:rPr>
+                                        <w:color w:val="FFFFFF" w:themeColor="background1"/>
+                                        <w:sz w:val="24"/>
+                                        <w:szCs w:val="24"/>
+                                      </w:rPr>
+                                    </w:pPr>
+                                    <w:r>
+                                      <w:rPr>
+                                        <w:b/>
+                                        <w:color w:val="FFFFFF" w:themeColor="background1"/>
+                                        <w:sz w:val="24"/>
+                                        <w:szCs w:val="24"/>
+                                        <w:lang w:val="es-ES"/>
+                                      </w:rPr>
+                                      <w:t>2020</w:t>
+                                    </w:r>
+                                  </w:p>
+                                </w:sdtContent>
+                              </w:sdt>
+                            </w:txbxContent>
+                          </wps:txbx>
+                          <wps:bodyPr rot="0" spcFirstLastPara="0" vertOverflow="overflow" horzOverflow="overflow" vert="horz" wrap="square" lIns="45720" tIns="45720" rIns="45720" bIns="45720" numCol="1" spcCol="0" rtlCol="0" fromWordArt="0" anchor="b" anchorCtr="0" forceAA="0" compatLnSpc="1">
+                            <a:prstTxWarp prst="textNoShape">
+                              <a:avLst/>
+                            </a:prstTxWarp>
+                            <a:noAutofit/>
+                          </wps:bodyPr>
+                        </wps:wsp>
+                      </a:graphicData>
+                    </a:graphic>
+                    <wp14:sizeRelH relativeFrom="page">
+                      <wp14:pctWidth>0</wp14:pctWidth>
+                    </wp14:sizeRelH>
+                    <wp14:sizeRelV relativeFrom="page">
+                      <wp14:pctHeight>9800</wp14:pctHeight>
+                    </wp14:sizeRelV>
+                  </wp:anchor>
+                </w:drawing>
+              </mc:Choice>
+              <mc:Fallback>
+                <w:pict>
+                  <v:rect w14:anchorId="4D268311" id="Rectángulo 132" o:spid="_x0000_s1026" style="position:absolute;left:0;text-align:left;margin-left:407.6pt;margin-top:18pt;width:123.75pt;height:77.75pt;z-index:251659264;visibility:visible;mso-wrap-style:square;mso-width-percent:0;mso-height-percent:98;mso-wrap-distance-left:9pt;mso-wrap-distance-top:0;mso-wrap-distance-right:9pt;mso-wrap-distance-bottom:0;mso-position-horizontal:absolute;mso-position-horizontal-relative:margin;mso-position-vertical:absolute;mso-position-vertical-relative:page;mso-width-percent:0;mso-height-percent:98;mso-width-relative:page;mso-height-relative:page;v-text-anchor:bottom" o:gfxdata="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" stroked="f" strokeweight="1pt">
+                    <v:fill r:id="rId7" o:title="" recolor="t" rotate="t" type="frame"/>
+                    <v:path arrowok="t"/>
+                    <o:lock v:ext="edit" aspectratio="t"/>
+                    <v:textbox inset="3.6pt,,3.6pt">
+                      <w:txbxContent>
+                        <w:sdt>
+                          <w:sdtPr>
+                            <w:rPr>
+                              <w:b/>
+                              <w:color w:val="FFFFFF" w:themeColor="background1"/>
+                              <w:sz w:val="24"/>
+                              <w:szCs w:val="24"/>
+                            </w:rPr>
+                            <w:alias w:val="Año"/>
+                            <w:tag w:val=""/>
+                            <w:id w:val="-785116381"/>
+                            <w:dataBinding w:prefixMappings="xmlns:ns0='http://schemas.microsoft.com/office/2006/coverPageProps' " w:xpath="/ns0:CoverPageProperties[1]/ns0:PublishDate[1]" w:storeItemID="{55AF091B-3C7A-41E3-B477-F2FDAA23CFDA}"/>
+                            <w:date w:fullDate="2020-09-08T00:00:00Z">
+                              <w:dateFormat w:val="yyyy"/>
+                              <w:lid w:val="es-ES"/>
+                              <w:storeMappedDataAs w:val="dateTime"/>
+                              <w:calendar w:val="gregorian"/>
+                            </w:date>
+                          </w:sdtPr>
+                          <w:sdtEndPr/>
+                          <w:sdtContent>
+                            <w:p>
+                              <w:pPr>
+                                <w:pStyle w:val="Sinespaciado"/>
+                                <w:jc w:val="right"/>
+                                <w:rPr>
+                                  <w:color w:val="FFFFFF" w:themeColor="background1"/>
+                                  <w:sz w:val="24"/>
+                                  <w:szCs w:val="24"/>
+                                </w:rPr>
+                              </w:pPr>
+                              <w:r>
+                                <w:rPr>
+                                  <w:b/>
+                                  <w:color w:val="FFFFFF" w:themeColor="background1"/>
+                                  <w:sz w:val="24"/>
+                                  <w:szCs w:val="24"/>
+                                  <w:lang w:val="es-ES"/>
+                                </w:rPr>
+                                <w:t>2020</w:t>
+                              </w:r>
+                            </w:p>
+                          </w:sdtContent>
+                        </w:sdt>
+                      </w:txbxContent>
+                    </v:textbox>
+                    <w10:wrap anchorx="margin" anchory="page"/>
+                  </v:rect>
+                </w:pict>
+              </mc:Fallback>
+            </mc:AlternateContent>
+          </w:r>
         </w:p>
         <w:p>
           <w:pPr>
-            <w:pStyle w:val="NoSpacing"/>
+            <w:pStyle w:val="Sinespaciado"/>
             <w:spacing w:before="80" w:after="40"/>
             <w:jc w:val="both"/>
             <w:rPr>
               <w:b/>
             </w:rPr>
           </w:pPr>
+          <w:bookmarkStart w:id="0" w:name="_GoBack"/>
+          <w:bookmarkEnd w:id="0"/>
         </w:p>
         <w:p>
           <w:pPr>
-            <w:pStyle w:val="NoSpacing"/>
+            <w:pStyle w:val="Sinespaciado"/>
             <w:spacing w:before="80" w:after="40"/>
             <w:jc w:val="both"/>
             <w:rPr>
@@ -56,13 +248,13 @@
             <mc:AlternateContent>
               <mc:Choice Requires="wps">
                 <w:drawing>
-                  <wp:anchor distT="0" distB="0" distL="182880" distR="182880" simplePos="0" relativeHeight="251660288" behindDoc="0" locked="0" layoutInCell="1" allowOverlap="1" wp14:anchorId="7DD72962" wp14:editId="1C5F7EAC">
+                  <wp:anchor distT="0" distB="0" distL="182880" distR="182880" simplePos="0" relativeHeight="251660288" behindDoc="0" locked="0" layoutInCell="1" allowOverlap="1" wp14:anchorId="7DD72962" wp14:editId="4B1CA89E">
                     <wp:simplePos x="0" y="0"/>
                     <wp:positionH relativeFrom="margin">
-                      <wp:posOffset>-477520</wp:posOffset>
+                      <wp:posOffset>-474980</wp:posOffset>
                     </wp:positionH>
                     <wp:positionV relativeFrom="page">
-                      <wp:posOffset>1818005</wp:posOffset>
+                      <wp:posOffset>1812925</wp:posOffset>
                     </wp:positionV>
                     <wp:extent cx="6918325" cy="7669530"/>
                     <wp:effectExtent l="0" t="0" r="0" b="7620"/>
@@ -105,7 +297,7 @@
                             <w:txbxContent>
                               <w:p>
                                 <w:pPr>
-                                  <w:pStyle w:val="NoSpacing"/>
+                                  <w:pStyle w:val="Sinespaciado"/>
                                   <w:spacing w:before="40" w:after="560" w:line="216" w:lineRule="auto"/>
                                   <w:jc w:val="center"/>
                                   <w:rPr>
@@ -154,7 +346,7 @@
                               </w:p>
                               <w:p>
                                 <w:pPr>
-                                  <w:pStyle w:val="NoSpacing"/>
+                                  <w:pStyle w:val="Sinespaciado"/>
                                   <w:spacing w:before="40" w:line="216" w:lineRule="auto"/>
                                   <w:jc w:val="center"/>
                                   <w:rPr>
@@ -166,7 +358,7 @@
                               </w:p>
                               <w:p>
                                 <w:pPr>
-                                  <w:pStyle w:val="NoSpacing"/>
+                                  <w:pStyle w:val="Sinespaciado"/>
                                   <w:spacing w:before="40" w:line="216" w:lineRule="auto"/>
                                   <w:jc w:val="center"/>
                                   <w:rPr>
@@ -178,7 +370,7 @@
                               </w:p>
                               <w:p>
                                 <w:pPr>
-                                  <w:pStyle w:val="NoSpacing"/>
+                                  <w:pStyle w:val="Sinespaciado"/>
                                   <w:spacing w:before="40" w:line="216" w:lineRule="auto"/>
                                   <w:jc w:val="center"/>
                                   <w:rPr>
@@ -190,7 +382,7 @@
                               </w:p>
                               <w:p>
                                 <w:pPr>
-                                  <w:pStyle w:val="NoSpacing"/>
+                                  <w:pStyle w:val="Sinespaciado"/>
                                   <w:spacing w:before="40" w:line="216" w:lineRule="auto"/>
                                   <w:jc w:val="center"/>
                                   <w:rPr>
@@ -202,7 +394,7 @@
                               </w:p>
                               <w:p>
                                 <w:pPr>
-                                  <w:pStyle w:val="NoSpacing"/>
+                                  <w:pStyle w:val="Sinespaciado"/>
                                   <w:spacing w:before="40" w:line="216" w:lineRule="auto"/>
                                   <w:jc w:val="center"/>
                                   <w:rPr>
@@ -214,7 +406,7 @@
                               </w:p>
                               <w:p>
                                 <w:pPr>
-                                  <w:pStyle w:val="NoSpacing"/>
+                                  <w:pStyle w:val="Sinespaciado"/>
                                   <w:spacing w:before="40" w:line="216" w:lineRule="auto"/>
                                   <w:jc w:val="center"/>
                                   <w:rPr>
@@ -236,7 +428,7 @@
                               </w:p>
                               <w:p>
                                 <w:pPr>
-                                  <w:pStyle w:val="NoSpacing"/>
+                                  <w:pStyle w:val="Sinespaciado"/>
                                   <w:spacing w:before="40" w:line="216" w:lineRule="auto"/>
                                   <w:jc w:val="center"/>
                                   <w:rPr>
@@ -256,7 +448,7 @@
                               </w:p>
                               <w:p>
                                 <w:pPr>
-                                  <w:pStyle w:val="NoSpacing"/>
+                                  <w:pStyle w:val="Sinespaciado"/>
                                   <w:spacing w:before="40" w:line="216" w:lineRule="auto"/>
                                   <w:jc w:val="center"/>
                                   <w:rPr>
@@ -273,10 +465,18 @@
                                   </w:rPr>
                                   <w:t xml:space="preserve">Id: </w:t>
                                 </w:r>
+                                <w:r>
+                                  <w:rPr>
+                                    <w:rFonts w:ascii="Times New Roman" w:hAnsi="Times New Roman" w:cs="Times New Roman"/>
+                                    <w:sz w:val="24"/>
+                                    <w:szCs w:val="24"/>
+                                  </w:rPr>
+                                  <w:t>1077420979</w:t>
+                                </w:r>
                               </w:p>
                               <w:p>
                                 <w:pPr>
-                                  <w:pStyle w:val="NoSpacing"/>
+                                  <w:pStyle w:val="Sinespaciado"/>
                                   <w:spacing w:before="40" w:line="216" w:lineRule="auto"/>
                                   <w:jc w:val="center"/>
                                   <w:rPr>
@@ -296,7 +496,7 @@
                               </w:p>
                               <w:p>
                                 <w:pPr>
-                                  <w:pStyle w:val="NoSpacing"/>
+                                  <w:pStyle w:val="Sinespaciado"/>
                                   <w:spacing w:before="40" w:line="216" w:lineRule="auto"/>
                                   <w:jc w:val="center"/>
                                   <w:rPr>
@@ -313,10 +513,34 @@
                                   </w:rPr>
                                   <w:t>Id:</w:t>
                                 </w:r>
+                                <w:r>
+                                  <w:rPr>
+                                    <w:rFonts w:ascii="Times New Roman" w:hAnsi="Times New Roman" w:cs="Times New Roman"/>
+                                    <w:sz w:val="24"/>
+                                    <w:szCs w:val="24"/>
+                                  </w:rPr>
+                                  <w:t xml:space="preserve"> </w:t>
+                                </w:r>
+                                <w:r>
+                                  <w:rPr>
+                                    <w:rFonts w:ascii="Times New Roman" w:hAnsi="Times New Roman" w:cs="Times New Roman"/>
+                                    <w:sz w:val="24"/>
+                                    <w:szCs w:val="24"/>
+                                  </w:rPr>
+                                  <w:t>8</w:t>
+                                </w:r>
+                                <w:r>
+                                  <w:rPr>
+                                    <w:rFonts w:ascii="Times New Roman" w:hAnsi="Times New Roman" w:cs="Times New Roman"/>
+                                    <w:sz w:val="24"/>
+                                    <w:szCs w:val="24"/>
+                                  </w:rPr>
+                                  <w:t>055453</w:t>
+                                </w:r>
                               </w:p>
                               <w:p>
                                 <w:pPr>
-                                  <w:pStyle w:val="NoSpacing"/>
+                                  <w:pStyle w:val="Sinespaciado"/>
                                   <w:spacing w:before="40" w:line="216" w:lineRule="auto"/>
                                   <w:jc w:val="center"/>
                                   <w:rPr>
@@ -336,7 +560,7 @@
                               </w:p>
                               <w:p>
                                 <w:pPr>
-                                  <w:pStyle w:val="NoSpacing"/>
+                                  <w:pStyle w:val="Sinespaciado"/>
                                   <w:spacing w:before="40" w:line="216" w:lineRule="auto"/>
                                   <w:jc w:val="center"/>
                                   <w:rPr>
@@ -353,10 +577,34 @@
                                   </w:rPr>
                                   <w:t>Id:</w:t>
                                 </w:r>
+                                <w:r>
+                                  <w:rPr>
+                                    <w:rFonts w:ascii="Times New Roman" w:hAnsi="Times New Roman" w:cs="Times New Roman"/>
+                                    <w:sz w:val="24"/>
+                                    <w:szCs w:val="24"/>
+                                  </w:rPr>
+                                  <w:t xml:space="preserve"> </w:t>
+                                </w:r>
+                                <w:r>
+                                  <w:rPr>
+                                    <w:rFonts w:ascii="Times New Roman" w:hAnsi="Times New Roman" w:cs="Times New Roman"/>
+                                    <w:sz w:val="24"/>
+                                    <w:szCs w:val="24"/>
+                                  </w:rPr>
+                                  <w:t>1038</w:t>
+                                </w:r>
+                                <w:r>
+                                  <w:rPr>
+                                    <w:rFonts w:ascii="Times New Roman" w:hAnsi="Times New Roman" w:cs="Times New Roman"/>
+                                    <w:sz w:val="24"/>
+                                    <w:szCs w:val="24"/>
+                                  </w:rPr>
+                                  <w:t>100562</w:t>
+                                </w:r>
                               </w:p>
                               <w:p>
                                 <w:pPr>
-                                  <w:pStyle w:val="NoSpacing"/>
+                                  <w:pStyle w:val="Sinespaciado"/>
                                   <w:spacing w:before="40" w:line="216" w:lineRule="auto"/>
                                   <w:jc w:val="center"/>
                                   <w:rPr>
@@ -376,7 +624,7 @@
                               </w:p>
                               <w:p>
                                 <w:pPr>
-                                  <w:pStyle w:val="NoSpacing"/>
+                                  <w:pStyle w:val="Sinespaciado"/>
                                   <w:spacing w:before="40" w:line="216" w:lineRule="auto"/>
                                   <w:jc w:val="center"/>
                                   <w:rPr>
@@ -396,7 +644,7 @@
                               </w:p>
                               <w:p>
                                 <w:pPr>
-                                  <w:pStyle w:val="NoSpacing"/>
+                                  <w:pStyle w:val="Sinespaciado"/>
                                   <w:spacing w:before="40" w:after="560" w:line="216" w:lineRule="auto"/>
                                   <w:jc w:val="center"/>
                                   <w:rPr>
@@ -408,7 +656,7 @@
                               </w:p>
                               <w:p>
                                 <w:pPr>
-                                  <w:pStyle w:val="NoSpacing"/>
+                                  <w:pStyle w:val="Sinespaciado"/>
                                   <w:spacing w:before="40" w:after="560" w:line="216" w:lineRule="auto"/>
                                   <w:jc w:val="center"/>
                                   <w:rPr>
@@ -420,7 +668,7 @@
                               </w:p>
                               <w:p>
                                 <w:pPr>
-                                  <w:pStyle w:val="NoSpacing"/>
+                                  <w:pStyle w:val="Sinespaciado"/>
                                   <w:spacing w:before="40" w:line="216" w:lineRule="auto"/>
                                   <w:jc w:val="center"/>
                                   <w:rPr>
@@ -440,7 +688,7 @@
                               </w:p>
                               <w:p>
                                 <w:pPr>
-                                  <w:pStyle w:val="NoSpacing"/>
+                                  <w:pStyle w:val="Sinespaciado"/>
                                   <w:spacing w:before="40" w:line="216" w:lineRule="auto"/>
                                   <w:jc w:val="center"/>
                                   <w:rPr>
@@ -476,7 +724,7 @@
                               </w:p>
                               <w:p>
                                 <w:pPr>
-                                  <w:pStyle w:val="NoSpacing"/>
+                                  <w:pStyle w:val="Sinespaciado"/>
                                   <w:spacing w:before="40" w:line="216" w:lineRule="auto"/>
                                   <w:jc w:val="center"/>
                                   <w:rPr>
@@ -496,7 +744,7 @@
                               </w:p>
                               <w:p>
                                 <w:pPr>
-                                  <w:pStyle w:val="NoSpacing"/>
+                                  <w:pStyle w:val="Sinespaciado"/>
                                   <w:spacing w:before="40" w:after="560" w:line="216" w:lineRule="auto"/>
                                   <w:jc w:val="center"/>
                                   <w:rPr>
@@ -508,7 +756,7 @@
                               </w:p>
                               <w:p>
                                 <w:pPr>
-                                  <w:pStyle w:val="NoSpacing"/>
+                                  <w:pStyle w:val="Sinespaciado"/>
                                   <w:spacing w:before="40" w:line="216" w:lineRule="auto"/>
                                   <w:jc w:val="center"/>
                                   <w:rPr>
@@ -530,7 +778,7 @@
                               </w:p>
                               <w:p>
                                 <w:pPr>
-                                  <w:pStyle w:val="NoSpacing"/>
+                                  <w:pStyle w:val="Sinespaciado"/>
                                   <w:spacing w:before="40" w:line="216" w:lineRule="auto"/>
                                   <w:jc w:val="center"/>
                                   <w:rPr>
@@ -550,7 +798,7 @@
                               </w:p>
                               <w:p>
                                 <w:pPr>
-                                  <w:pStyle w:val="NoSpacing"/>
+                                  <w:pStyle w:val="Sinespaciado"/>
                                   <w:spacing w:before="40" w:line="216" w:lineRule="auto"/>
                                   <w:jc w:val="center"/>
                                   <w:rPr>
@@ -562,7 +810,7 @@
                               </w:p>
                               <w:p>
                                 <w:pPr>
-                                  <w:pStyle w:val="NoSpacing"/>
+                                  <w:pStyle w:val="Sinespaciado"/>
                                   <w:spacing w:before="40" w:line="216" w:lineRule="auto"/>
                                   <w:jc w:val="center"/>
                                   <w:rPr>
@@ -574,7 +822,7 @@
                               </w:p>
                               <w:p>
                                 <w:pPr>
-                                  <w:pStyle w:val="NoSpacing"/>
+                                  <w:pStyle w:val="Sinespaciado"/>
                                   <w:spacing w:before="40" w:line="216" w:lineRule="auto"/>
                                   <w:jc w:val="center"/>
                                   <w:rPr>
@@ -596,7 +844,7 @@
                               </w:p>
                               <w:p>
                                 <w:pPr>
-                                  <w:pStyle w:val="NoSpacing"/>
+                                  <w:pStyle w:val="Sinespaciado"/>
                                   <w:spacing w:before="40" w:line="216" w:lineRule="auto"/>
                                   <w:jc w:val="center"/>
                                   <w:rPr>
@@ -616,7 +864,7 @@
                               </w:p>
                               <w:p>
                                 <w:pPr>
-                                  <w:pStyle w:val="NoSpacing"/>
+                                  <w:pStyle w:val="Sinespaciado"/>
                                   <w:spacing w:before="40" w:after="560" w:line="216" w:lineRule="auto"/>
                                   <w:jc w:val="center"/>
                                   <w:rPr>
@@ -628,7 +876,7 @@
                               </w:p>
                               <w:p>
                                 <w:pPr>
-                                  <w:pStyle w:val="NoSpacing"/>
+                                  <w:pStyle w:val="Sinespaciado"/>
                                   <w:spacing w:before="40" w:after="560" w:line="216" w:lineRule="auto"/>
                                   <w:jc w:val="center"/>
                                   <w:rPr>
@@ -648,7 +896,7 @@
                               </w:p>
                               <w:p>
                                 <w:pPr>
-                                  <w:pStyle w:val="NoSpacing"/>
+                                  <w:pStyle w:val="Sinespaciado"/>
                                   <w:spacing w:before="40" w:after="560" w:line="216" w:lineRule="auto"/>
                                   <w:jc w:val="center"/>
                                   <w:rPr>
@@ -678,7 +926,7 @@
                                 <w:sdtContent>
                                   <w:p>
                                     <w:pPr>
-                                      <w:pStyle w:val="NoSpacing"/>
+                                      <w:pStyle w:val="Sinespaciado"/>
                                       <w:spacing w:before="40" w:after="40"/>
                                       <w:rPr>
                                         <w:caps/>
@@ -701,7 +949,7 @@
                               </w:sdt>
                               <w:p>
                                 <w:pPr>
-                                  <w:pStyle w:val="NoSpacing"/>
+                                  <w:pStyle w:val="Sinespaciado"/>
                                   <w:spacing w:before="80" w:after="40"/>
                                   <w:rPr>
                                     <w:caps/>
@@ -737,12 +985,12 @@
                     <v:stroke joinstyle="miter"/>
                     <v:path gradientshapeok="t" o:connecttype="rect"/>
                   </v:shapetype>
-                  <v:shape id="Cuadro de texto 131" o:spid="_x0000_s1026" type="#_x0000_t202" style="position:absolute;left:0;text-align:left;margin-left:-37.6pt;margin-top:143.15pt;width:544.75pt;height:603.9pt;z-index:251660288;visibility:visible;mso-wrap-style:square;mso-width-percent:0;mso-height-percent:0;mso-wrap-distance-left:14.4pt;mso-wrap-distance-top:0;mso-wrap-distance-right:14.4pt;mso-wrap-distance-bottom:0;mso-position-horizontal:absolute;mso-position-horizontal-relative:margin;mso-position-vertical:absolute;mso-position-vertical-relative:page;mso-width-percent:0;mso-height-percent:0;mso-width-relative:margin;mso-height-relative:page;v-text-anchor:top" o:gfxdata="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" filled="f" stroked="f" strokeweight=".5pt">
+                  <v:shape id="Cuadro de texto 131" o:spid="_x0000_s1027" type="#_x0000_t202" style="position:absolute;left:0;text-align:left;margin-left:-37.4pt;margin-top:142.75pt;width:544.75pt;height:603.9pt;z-index:251660288;visibility:visible;mso-wrap-style:square;mso-width-percent:0;mso-height-percent:0;mso-wrap-distance-left:14.4pt;mso-wrap-distance-top:0;mso-wrap-distance-right:14.4pt;mso-wrap-distance-bottom:0;mso-position-horizontal:absolute;mso-position-horizontal-relative:margin;mso-position-vertical:absolute;mso-position-vertical-relative:page;mso-width-percent:0;mso-height-percent:0;mso-width-relative:margin;mso-height-relative:page;v-text-anchor:top" o:gfxdata="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" filled="f" stroked="f" strokeweight=".5pt">
                     <v:textbox inset="0,0,0,0">
                       <w:txbxContent>
                         <w:p>
                           <w:pPr>
-                            <w:pStyle w:val="NoSpacing"/>
+                            <w:pStyle w:val="Sinespaciado"/>
                             <w:spacing w:before="40" w:after="560" w:line="216" w:lineRule="auto"/>
                             <w:jc w:val="center"/>
                             <w:rPr>
@@ -791,7 +1039,7 @@
                         </w:p>
                         <w:p>
                           <w:pPr>
-                            <w:pStyle w:val="NoSpacing"/>
+                            <w:pStyle w:val="Sinespaciado"/>
                             <w:spacing w:before="40" w:line="216" w:lineRule="auto"/>
                             <w:jc w:val="center"/>
                             <w:rPr>
@@ -803,7 +1051,7 @@
                         </w:p>
                         <w:p>
                           <w:pPr>
-                            <w:pStyle w:val="NoSpacing"/>
+                            <w:pStyle w:val="Sinespaciado"/>
                             <w:spacing w:before="40" w:line="216" w:lineRule="auto"/>
                             <w:jc w:val="center"/>
                             <w:rPr>
@@ -815,7 +1063,7 @@
                         </w:p>
                         <w:p>
                           <w:pPr>
-                            <w:pStyle w:val="NoSpacing"/>
+                            <w:pStyle w:val="Sinespaciado"/>
                             <w:spacing w:before="40" w:line="216" w:lineRule="auto"/>
                             <w:jc w:val="center"/>
                             <w:rPr>
@@ -827,7 +1075,7 @@
                         </w:p>
                         <w:p>
                           <w:pPr>
-                            <w:pStyle w:val="NoSpacing"/>
+                            <w:pStyle w:val="Sinespaciado"/>
                             <w:spacing w:before="40" w:line="216" w:lineRule="auto"/>
                             <w:jc w:val="center"/>
                             <w:rPr>
@@ -839,7 +1087,7 @@
                         </w:p>
                         <w:p>
                           <w:pPr>
-                            <w:pStyle w:val="NoSpacing"/>
+                            <w:pStyle w:val="Sinespaciado"/>
                             <w:spacing w:before="40" w:line="216" w:lineRule="auto"/>
                             <w:jc w:val="center"/>
                             <w:rPr>
@@ -851,7 +1099,7 @@
                         </w:p>
                         <w:p>
                           <w:pPr>
-                            <w:pStyle w:val="NoSpacing"/>
+                            <w:pStyle w:val="Sinespaciado"/>
                             <w:spacing w:before="40" w:line="216" w:lineRule="auto"/>
                             <w:jc w:val="center"/>
                             <w:rPr>
@@ -873,7 +1121,7 @@
                         </w:p>
                         <w:p>
                           <w:pPr>
-                            <w:pStyle w:val="NoSpacing"/>
+                            <w:pStyle w:val="Sinespaciado"/>
                             <w:spacing w:before="40" w:line="216" w:lineRule="auto"/>
                             <w:jc w:val="center"/>
                             <w:rPr>
@@ -893,7 +1141,7 @@
                         </w:p>
                         <w:p>
                           <w:pPr>
-                            <w:pStyle w:val="NoSpacing"/>
+                            <w:pStyle w:val="Sinespaciado"/>
                             <w:spacing w:before="40" w:line="216" w:lineRule="auto"/>
                             <w:jc w:val="center"/>
                             <w:rPr>
@@ -910,10 +1158,18 @@
                             </w:rPr>
                             <w:t xml:space="preserve">Id: </w:t>
                           </w:r>
+                          <w:r>
+                            <w:rPr>
+                              <w:rFonts w:ascii="Times New Roman" w:hAnsi="Times New Roman" w:cs="Times New Roman"/>
+                              <w:sz w:val="24"/>
+                              <w:szCs w:val="24"/>
+                            </w:rPr>
+                            <w:t>1077420979</w:t>
+                          </w:r>
                         </w:p>
                         <w:p>
                           <w:pPr>
-                            <w:pStyle w:val="NoSpacing"/>
+                            <w:pStyle w:val="Sinespaciado"/>
                             <w:spacing w:before="40" w:line="216" w:lineRule="auto"/>
                             <w:jc w:val="center"/>
                             <w:rPr>
@@ -933,7 +1189,7 @@
                         </w:p>
                         <w:p>
                           <w:pPr>
-                            <w:pStyle w:val="NoSpacing"/>
+                            <w:pStyle w:val="Sinespaciado"/>
                             <w:spacing w:before="40" w:line="216" w:lineRule="auto"/>
                             <w:jc w:val="center"/>
                             <w:rPr>
@@ -950,10 +1206,34 @@
                             </w:rPr>
                             <w:t>Id:</w:t>
                           </w:r>
+                          <w:r>
+                            <w:rPr>
+                              <w:rFonts w:ascii="Times New Roman" w:hAnsi="Times New Roman" w:cs="Times New Roman"/>
+                              <w:sz w:val="24"/>
+                              <w:szCs w:val="24"/>
+                            </w:rPr>
+                            <w:t xml:space="preserve"> </w:t>
+                          </w:r>
+                          <w:r>
+                            <w:rPr>
+                              <w:rFonts w:ascii="Times New Roman" w:hAnsi="Times New Roman" w:cs="Times New Roman"/>
+                              <w:sz w:val="24"/>
+                              <w:szCs w:val="24"/>
+                            </w:rPr>
+                            <w:t>8</w:t>
+                          </w:r>
+                          <w:r>
+                            <w:rPr>
+                              <w:rFonts w:ascii="Times New Roman" w:hAnsi="Times New Roman" w:cs="Times New Roman"/>
+                              <w:sz w:val="24"/>
+                              <w:szCs w:val="24"/>
+                            </w:rPr>
+                            <w:t>055453</w:t>
+                          </w:r>
                         </w:p>
                         <w:p>
                           <w:pPr>
-                            <w:pStyle w:val="NoSpacing"/>
+                            <w:pStyle w:val="Sinespaciado"/>
                             <w:spacing w:before="40" w:line="216" w:lineRule="auto"/>
                             <w:jc w:val="center"/>
                             <w:rPr>
@@ -973,7 +1253,7 @@
                         </w:p>
                         <w:p>
                           <w:pPr>
-                            <w:pStyle w:val="NoSpacing"/>
+                            <w:pStyle w:val="Sinespaciado"/>
                             <w:spacing w:before="40" w:line="216" w:lineRule="auto"/>
                             <w:jc w:val="center"/>
                             <w:rPr>
@@ -990,10 +1270,34 @@
                             </w:rPr>
                             <w:t>Id:</w:t>
                           </w:r>
+                          <w:r>
+                            <w:rPr>
+                              <w:rFonts w:ascii="Times New Roman" w:hAnsi="Times New Roman" w:cs="Times New Roman"/>
+                              <w:sz w:val="24"/>
+                              <w:szCs w:val="24"/>
+                            </w:rPr>
+                            <w:t xml:space="preserve"> </w:t>
+                          </w:r>
+                          <w:r>
+                            <w:rPr>
+                              <w:rFonts w:ascii="Times New Roman" w:hAnsi="Times New Roman" w:cs="Times New Roman"/>
+                              <w:sz w:val="24"/>
+                              <w:szCs w:val="24"/>
+                            </w:rPr>
+                            <w:t>1038</w:t>
+                          </w:r>
+                          <w:r>
+                            <w:rPr>
+                              <w:rFonts w:ascii="Times New Roman" w:hAnsi="Times New Roman" w:cs="Times New Roman"/>
+                              <w:sz w:val="24"/>
+                              <w:szCs w:val="24"/>
+                            </w:rPr>
+                            <w:t>100562</w:t>
+                          </w:r>
                         </w:p>
                         <w:p>
                           <w:pPr>
-                            <w:pStyle w:val="NoSpacing"/>
+                            <w:pStyle w:val="Sinespaciado"/>
                             <w:spacing w:before="40" w:line="216" w:lineRule="auto"/>
                             <w:jc w:val="center"/>
                             <w:rPr>
@@ -1013,7 +1317,7 @@
                         </w:p>
                         <w:p>
                           <w:pPr>
-                            <w:pStyle w:val="NoSpacing"/>
+                            <w:pStyle w:val="Sinespaciado"/>
                             <w:spacing w:before="40" w:line="216" w:lineRule="auto"/>
                             <w:jc w:val="center"/>
                             <w:rPr>
@@ -1033,7 +1337,7 @@
                         </w:p>
                         <w:p>
                           <w:pPr>
-                            <w:pStyle w:val="NoSpacing"/>
+                            <w:pStyle w:val="Sinespaciado"/>
                             <w:spacing w:before="40" w:after="560" w:line="216" w:lineRule="auto"/>
                             <w:jc w:val="center"/>
                             <w:rPr>
@@ -1045,7 +1349,7 @@
                         </w:p>
                         <w:p>
                           <w:pPr>
-                            <w:pStyle w:val="NoSpacing"/>
+                            <w:pStyle w:val="Sinespaciado"/>
                             <w:spacing w:before="40" w:after="560" w:line="216" w:lineRule="auto"/>
                             <w:jc w:val="center"/>
                             <w:rPr>
@@ -1057,7 +1361,7 @@
                         </w:p>
                         <w:p>
                           <w:pPr>
-                            <w:pStyle w:val="NoSpacing"/>
+                            <w:pStyle w:val="Sinespaciado"/>
                             <w:spacing w:before="40" w:line="216" w:lineRule="auto"/>
                             <w:jc w:val="center"/>
                             <w:rPr>
@@ -1077,7 +1381,7 @@
                         </w:p>
                         <w:p>
                           <w:pPr>
-                            <w:pStyle w:val="NoSpacing"/>
+                            <w:pStyle w:val="Sinespaciado"/>
                             <w:spacing w:before="40" w:line="216" w:lineRule="auto"/>
                             <w:jc w:val="center"/>
                             <w:rPr>
@@ -1113,7 +1417,7 @@
                         </w:p>
                         <w:p>
                           <w:pPr>
-                            <w:pStyle w:val="NoSpacing"/>
+                            <w:pStyle w:val="Sinespaciado"/>
                             <w:spacing w:before="40" w:line="216" w:lineRule="auto"/>
                             <w:jc w:val="center"/>
                             <w:rPr>
@@ -1133,7 +1437,7 @@
                         </w:p>
                         <w:p>
                           <w:pPr>
-                            <w:pStyle w:val="NoSpacing"/>
+                            <w:pStyle w:val="Sinespaciado"/>
                             <w:spacing w:before="40" w:after="560" w:line="216" w:lineRule="auto"/>
                             <w:jc w:val="center"/>
                             <w:rPr>
@@ -1145,7 +1449,7 @@
                         </w:p>
                         <w:p>
                           <w:pPr>
-                            <w:pStyle w:val="NoSpacing"/>
+                            <w:pStyle w:val="Sinespaciado"/>
                             <w:spacing w:before="40" w:line="216" w:lineRule="auto"/>
                             <w:jc w:val="center"/>
                             <w:rPr>
@@ -1167,7 +1471,7 @@
                         </w:p>
                         <w:p>
                           <w:pPr>
-                            <w:pStyle w:val="NoSpacing"/>
+                            <w:pStyle w:val="Sinespaciado"/>
                             <w:spacing w:before="40" w:line="216" w:lineRule="auto"/>
                             <w:jc w:val="center"/>
                             <w:rPr>
@@ -1187,7 +1491,7 @@
                         </w:p>
                         <w:p>
                           <w:pPr>
-                            <w:pStyle w:val="NoSpacing"/>
+                            <w:pStyle w:val="Sinespaciado"/>
                             <w:spacing w:before="40" w:line="216" w:lineRule="auto"/>
                             <w:jc w:val="center"/>
                             <w:rPr>
@@ -1199,7 +1503,7 @@
                         </w:p>
                         <w:p>
                           <w:pPr>
-                            <w:pStyle w:val="NoSpacing"/>
+                            <w:pStyle w:val="Sinespaciado"/>
                             <w:spacing w:before="40" w:line="216" w:lineRule="auto"/>
                             <w:jc w:val="center"/>
                             <w:rPr>
@@ -1211,7 +1515,7 @@
                         </w:p>
                         <w:p>
                           <w:pPr>
-                            <w:pStyle w:val="NoSpacing"/>
+                            <w:pStyle w:val="Sinespaciado"/>
                             <w:spacing w:before="40" w:line="216" w:lineRule="auto"/>
                             <w:jc w:val="center"/>
                             <w:rPr>
@@ -1233,7 +1537,7 @@
                         </w:p>
                         <w:p>
                           <w:pPr>
-                            <w:pStyle w:val="NoSpacing"/>
+                            <w:pStyle w:val="Sinespaciado"/>
                             <w:spacing w:before="40" w:line="216" w:lineRule="auto"/>
                             <w:jc w:val="center"/>
                             <w:rPr>
@@ -1253,7 +1557,7 @@
                         </w:p>
                         <w:p>
                           <w:pPr>
-                            <w:pStyle w:val="NoSpacing"/>
+                            <w:pStyle w:val="Sinespaciado"/>
                             <w:spacing w:before="40" w:after="560" w:line="216" w:lineRule="auto"/>
                             <w:jc w:val="center"/>
                             <w:rPr>
@@ -1265,7 +1569,7 @@
                         </w:p>
                         <w:p>
                           <w:pPr>
-                            <w:pStyle w:val="NoSpacing"/>
+                            <w:pStyle w:val="Sinespaciado"/>
                             <w:spacing w:before="40" w:after="560" w:line="216" w:lineRule="auto"/>
                             <w:jc w:val="center"/>
                             <w:rPr>
@@ -1285,7 +1589,7 @@
                         </w:p>
                         <w:p>
                           <w:pPr>
-                            <w:pStyle w:val="NoSpacing"/>
+                            <w:pStyle w:val="Sinespaciado"/>
                             <w:spacing w:before="40" w:after="560" w:line="216" w:lineRule="auto"/>
                             <w:jc w:val="center"/>
                             <w:rPr>
@@ -1315,7 +1619,7 @@
                           <w:sdtContent>
                             <w:p>
                               <w:pPr>
-                                <w:pStyle w:val="NoSpacing"/>
+                                <w:pStyle w:val="Sinespaciado"/>
                                 <w:spacing w:before="40" w:after="40"/>
                                 <w:rPr>
                                   <w:caps/>
@@ -1338,7 +1642,7 @@
                         </w:sdt>
                         <w:p>
                           <w:pPr>
-                            <w:pStyle w:val="NoSpacing"/>
+                            <w:pStyle w:val="Sinespaciado"/>
                             <w:spacing w:before="80" w:after="40"/>
                             <w:rPr>
                               <w:caps/>
@@ -1352,192 +1656,6 @@
                     </v:textbox>
                     <w10:wrap type="square" anchorx="margin" anchory="page"/>
                   </v:shape>
-                </w:pict>
-              </mc:Fallback>
-            </mc:AlternateContent>
-          </w:r>
-          <w:r>
-            <w:rPr>
-              <w:b/>
-              <w:noProof/>
-            </w:rPr>
-            <mc:AlternateContent>
-              <mc:Choice Requires="wps">
-                <w:drawing>
-                  <wp:anchor distT="0" distB="0" distL="114300" distR="114300" simplePos="0" relativeHeight="251659264" behindDoc="0" locked="0" layoutInCell="1" allowOverlap="1" wp14:anchorId="4D268311" wp14:editId="597F04BB">
-                    <wp:simplePos x="0" y="0"/>
-                    <wp:positionH relativeFrom="margin">
-                      <wp:align>right</wp:align>
-                    </wp:positionH>
-                    <mc:AlternateContent>
-                      <mc:Choice Requires="wp14">
-                        <wp:positionV relativeFrom="page">
-                          <wp14:pctPosVOffset>2300</wp14:pctPosVOffset>
-                        </wp:positionV>
-                      </mc:Choice>
-                      <mc:Fallback>
-                        <wp:positionV relativeFrom="page">
-                          <wp:posOffset>231140</wp:posOffset>
-                        </wp:positionV>
-                      </mc:Fallback>
-                    </mc:AlternateContent>
-                    <wp:extent cx="594360" cy="987552"/>
-                    <wp:effectExtent l="0" t="0" r="0" b="5080"/>
-                    <wp:wrapNone/>
-                    <wp:docPr id="132" name="Rectángulo 132"/>
-                    <wp:cNvGraphicFramePr>
-                      <a:graphicFrameLocks xmlns:a="http://schemas.openxmlformats.org/drawingml/2006/main" noChangeAspect="1"/>
-                    </wp:cNvGraphicFramePr>
-                    <a:graphic xmlns:a="http://schemas.openxmlformats.org/drawingml/2006/main">
-                      <a:graphicData uri="http://schemas.microsoft.com/office/word/2010/wordprocessingShape">
-                        <wps:wsp>
-                          <wps:cNvSpPr>
-                            <a:spLocks noChangeAspect="1"/>
-                          </wps:cNvSpPr>
-                          <wps:spPr>
-                            <a:xfrm>
-                              <a:off x="0" y="0"/>
-                              <a:ext cx="594360" cy="987552"/>
-                            </a:xfrm>
-                            <a:prstGeom prst="rect">
-                              <a:avLst/>
-                            </a:prstGeom>
-                            <a:ln>
-                              <a:noFill/>
-                            </a:ln>
-                          </wps:spPr>
-                          <wps:style>
-                            <a:lnRef idx="2">
-                              <a:schemeClr val="accent1">
-                                <a:shade val="50000"/>
-                              </a:schemeClr>
-                            </a:lnRef>
-                            <a:fillRef idx="1">
-                              <a:schemeClr val="accent1"/>
-                            </a:fillRef>
-                            <a:effectRef idx="0">
-                              <a:schemeClr val="accent1"/>
-                            </a:effectRef>
-                            <a:fontRef idx="minor">
-                              <a:schemeClr val="lt1"/>
-                            </a:fontRef>
-                          </wps:style>
-                          <wps:txbx>
-                            <w:txbxContent>
-                              <w:sdt>
-                                <w:sdtPr>
-                                  <w:rPr>
-                                    <w:color w:val="FFFFFF" w:themeColor="background1"/>
-                                    <w:sz w:val="24"/>
-                                    <w:szCs w:val="24"/>
-                                  </w:rPr>
-                                  <w:alias w:val="Año"/>
-                                  <w:tag w:val=""/>
-                                  <w:id w:val="-785116381"/>
-                                  <w:dataBinding w:prefixMappings="xmlns:ns0='http://schemas.microsoft.com/office/2006/coverPageProps' " w:xpath="/ns0:CoverPageProperties[1]/ns0:PublishDate[1]" w:storeItemID="{55AF091B-3C7A-41E3-B477-F2FDAA23CFDA}"/>
-                                  <w:date w:fullDate="2020-09-08T00:00:00Z">
-                                    <w:dateFormat w:val="yyyy"/>
-                                    <w:lid w:val="es-ES"/>
-                                    <w:storeMappedDataAs w:val="dateTime"/>
-                                    <w:calendar w:val="gregorian"/>
-                                  </w:date>
-                                </w:sdtPr>
-                                <w:sdtEndPr/>
-                                <w:sdtContent>
-                                  <w:p>
-                                    <w:pPr>
-                                      <w:pStyle w:val="NoSpacing"/>
-                                      <w:jc w:val="right"/>
-                                      <w:rPr>
-                                        <w:color w:val="FFFFFF" w:themeColor="background1"/>
-                                        <w:sz w:val="24"/>
-                                        <w:szCs w:val="24"/>
-                                      </w:rPr>
-                                    </w:pPr>
-                                    <w:r>
-                                      <w:rPr>
-                                        <w:color w:val="FFFFFF" w:themeColor="background1"/>
-                                        <w:sz w:val="24"/>
-                                        <w:szCs w:val="24"/>
-                                        <w:lang w:val="es-ES"/>
-                                      </w:rPr>
-                                      <w:t>2020</w:t>
-                                    </w:r>
-                                  </w:p>
-                                </w:sdtContent>
-                              </w:sdt>
-                            </w:txbxContent>
-                          </wps:txbx>
-                          <wps:bodyPr rot="0" spcFirstLastPara="0" vertOverflow="overflow" horzOverflow="overflow" vert="horz" wrap="square" lIns="45720" tIns="45720" rIns="45720" bIns="45720" numCol="1" spcCol="0" rtlCol="0" fromWordArt="0" anchor="b" anchorCtr="0" forceAA="0" compatLnSpc="1">
-                            <a:prstTxWarp prst="textNoShape">
-                              <a:avLst/>
-                            </a:prstTxWarp>
-                            <a:noAutofit/>
-                          </wps:bodyPr>
-                        </wps:wsp>
-                      </a:graphicData>
-                    </a:graphic>
-                    <wp14:sizeRelH relativeFrom="page">
-                      <wp14:pctWidth>7600</wp14:pctWidth>
-                    </wp14:sizeRelH>
-                    <wp14:sizeRelV relativeFrom="page">
-                      <wp14:pctHeight>9800</wp14:pctHeight>
-                    </wp14:sizeRelV>
-                  </wp:anchor>
-                </w:drawing>
-              </mc:Choice>
-              <mc:Fallback>
-                <w:pict>
-                  <v:rect w14:anchorId="4D268311" id="Rectángulo 132" o:spid="_x0000_s1027" style="position:absolute;left:0;text-align:left;margin-left:-4.4pt;margin-top:0;width:46.8pt;height:77.75pt;z-index:251659264;visibility:visible;mso-wrap-style:square;mso-width-percent:76;mso-height-percent:98;mso-top-percent:23;mso-wrap-distance-left:9pt;mso-wrap-distance-top:0;mso-wrap-distance-right:9pt;mso-wrap-distance-bottom:0;mso-position-horizontal:right;mso-position-horizontal-relative:margin;mso-position-vertical-relative:page;mso-width-percent:76;mso-height-percent:98;mso-top-percent:23;mso-width-relative:page;mso-height-relative:page;v-text-anchor:bottom" o:gfxdata="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" fillcolor="#5b9bd5 [3204]" stroked="f" strokeweight="1pt">
-                    <o:lock v:ext="edit" aspectratio="t"/>
-                    <v:textbox inset="3.6pt,,3.6pt">
-                      <w:txbxContent>
-                        <w:sdt>
-                          <w:sdtPr>
-                            <w:rPr>
-                              <w:color w:val="FFFFFF" w:themeColor="background1"/>
-                              <w:sz w:val="24"/>
-                              <w:szCs w:val="24"/>
-                            </w:rPr>
-                            <w:alias w:val="Año"/>
-                            <w:tag w:val=""/>
-                            <w:id w:val="-785116381"/>
-                            <w:dataBinding w:prefixMappings="xmlns:ns0='http://schemas.microsoft.com/office/2006/coverPageProps' " w:xpath="/ns0:CoverPageProperties[1]/ns0:PublishDate[1]" w:storeItemID="{55AF091B-3C7A-41E3-B477-F2FDAA23CFDA}"/>
-                            <w:date w:fullDate="2020-09-08T00:00:00Z">
-                              <w:dateFormat w:val="yyyy"/>
-                              <w:lid w:val="es-ES"/>
-                              <w:storeMappedDataAs w:val="dateTime"/>
-                              <w:calendar w:val="gregorian"/>
-                            </w:date>
-                          </w:sdtPr>
-                          <w:sdtEndPr/>
-                          <w:sdtContent>
-                            <w:p>
-                              <w:pPr>
-                                <w:pStyle w:val="NoSpacing"/>
-                                <w:jc w:val="right"/>
-                                <w:rPr>
-                                  <w:color w:val="FFFFFF" w:themeColor="background1"/>
-                                  <w:sz w:val="24"/>
-                                  <w:szCs w:val="24"/>
-                                </w:rPr>
-                              </w:pPr>
-                              <w:r>
-                                <w:rPr>
-                                  <w:color w:val="FFFFFF" w:themeColor="background1"/>
-                                  <w:sz w:val="24"/>
-                                  <w:szCs w:val="24"/>
-                                  <w:lang w:val="es-ES"/>
-                                </w:rPr>
-                                <w:t>2020</w:t>
-                              </w:r>
-                            </w:p>
-                          </w:sdtContent>
-                        </w:sdt>
-                      </w:txbxContent>
-                    </v:textbox>
-                    <w10:wrap anchorx="margin" anchory="page"/>
-                  </v:rect>
                 </w:pict>
               </mc:Fallback>
             </mc:AlternateContent>
@@ -1769,7 +1887,7 @@
     </w:p>
     <w:p>
       <w:pPr>
-        <w:pStyle w:val="ListParagraph"/>
+        <w:pStyle w:val="Prrafodelista"/>
         <w:numPr>
           <w:ilvl w:val="0"/>
           <w:numId w:val="11"/>
@@ -1788,7 +1906,7 @@
     </w:p>
     <w:p>
       <w:pPr>
-        <w:pStyle w:val="ListParagraph"/>
+        <w:pStyle w:val="Prrafodelista"/>
         <w:numPr>
           <w:ilvl w:val="0"/>
           <w:numId w:val="11"/>
@@ -1801,7 +1919,7 @@
     </w:p>
     <w:p>
       <w:pPr>
-        <w:pStyle w:val="ListParagraph"/>
+        <w:pStyle w:val="Prrafodelista"/>
         <w:numPr>
           <w:ilvl w:val="0"/>
           <w:numId w:val="11"/>
@@ -1967,23 +2085,7 @@
           <w:rFonts w:cstheme="minorHAnsi"/>
           <w:color w:val="000000"/>
         </w:rPr>
-        <w:t xml:space="preserve"> Interface o Interfaz de Usuario Gráfica) para trabajar con Git, no </w:t>
-      </w:r>
-      <w:proofErr w:type="gramStart"/>
-      <w:r>
-        <w:rPr>
-          <w:rFonts w:cstheme="minorHAnsi"/>
-          <w:color w:val="000000"/>
-        </w:rPr>
-        <w:t>obstante</w:t>
-      </w:r>
-      <w:proofErr w:type="gramEnd"/>
-      <w:r>
-        <w:rPr>
-          <w:rFonts w:cstheme="minorHAnsi"/>
-          <w:color w:val="000000"/>
-        </w:rPr>
-        <w:t xml:space="preserve"> para el aprendizaje se recomienda usa</w:t>
+        <w:t xml:space="preserve"> Interface o Interfaz de Usuario Gráfica) para trabajar con Git, no obstante para el aprendizaje se recomienda usa</w:t>
       </w:r>
       <w:r>
         <w:rPr>
@@ -2042,15 +2144,7 @@
         <w:t>algunas personas,</w:t>
       </w:r>
       <w:r>
-        <w:t xml:space="preserve"> Git es algo parecido a Dropbox o Google </w:t>
-      </w:r>
-      <w:proofErr w:type="gramStart"/>
-      <w:r>
-        <w:t>Drive</w:t>
-      </w:r>
-      <w:proofErr w:type="gramEnd"/>
-      <w:r>
-        <w:t xml:space="preserve"> pero con un grado de control sobre las versiones mucho </w:t>
+        <w:t xml:space="preserve"> Git es algo parecido a Dropbox o Google Drive pero con un grado de control sobre las versiones mucho </w:t>
       </w:r>
       <w:r>
         <w:t>más</w:t>
@@ -2460,7 +2554,7 @@
                     </pic:cNvPicPr>
                   </pic:nvPicPr>
                   <pic:blipFill>
-                    <a:blip r:embed="rId6">
+                    <a:blip r:embed="rId8">
                       <a:extLst>
                         <a:ext uri="{28A0092B-C50C-407E-A947-70E740481C1C}">
                           <a14:useLocalDpi xmlns:a14="http://schemas.microsoft.com/office/drawing/2010/main" val="0"/>
@@ -2662,7 +2756,7 @@
     <w:p>
       <w:r>
         <w:rPr>
-          <w:rStyle w:val="Strong"/>
+          <w:rStyle w:val="Textoennegrita"/>
           <w:rFonts w:cstheme="minorHAnsi"/>
           <w:color w:val="191919"/>
           <w:spacing w:val="-3"/>
@@ -2684,7 +2778,7 @@
       </w:pPr>
       <w:r>
         <w:rPr>
-          <w:rStyle w:val="Strong"/>
+          <w:rStyle w:val="Textoennegrita"/>
           <w:rFonts w:cstheme="minorHAnsi"/>
           <w:color w:val="191919"/>
           <w:spacing w:val="-3"/>
@@ -2710,7 +2804,7 @@
       </w:pPr>
       <w:r>
         <w:rPr>
-          <w:rStyle w:val="Strong"/>
+          <w:rStyle w:val="Textoennegrita"/>
           <w:rFonts w:cstheme="minorHAnsi"/>
           <w:color w:val="191919"/>
           <w:spacing w:val="-3"/>
@@ -2736,7 +2830,7 @@
       </w:pPr>
       <w:r>
         <w:rPr>
-          <w:rStyle w:val="Strong"/>
+          <w:rStyle w:val="Textoennegrita"/>
           <w:rFonts w:cstheme="minorHAnsi"/>
           <w:color w:val="191919"/>
           <w:spacing w:val="-3"/>
@@ -2762,7 +2856,7 @@
       </w:pPr>
       <w:r>
         <w:rPr>
-          <w:rStyle w:val="Strong"/>
+          <w:rStyle w:val="Textoennegrita"/>
           <w:rFonts w:cstheme="minorHAnsi"/>
           <w:color w:val="191919"/>
           <w:spacing w:val="-3"/>
@@ -2788,7 +2882,7 @@
       </w:pPr>
       <w:r>
         <w:rPr>
-          <w:rStyle w:val="Strong"/>
+          <w:rStyle w:val="Textoennegrita"/>
           <w:rFonts w:cstheme="minorHAnsi"/>
           <w:color w:val="191919"/>
           <w:spacing w:val="-3"/>
@@ -2814,7 +2908,7 @@
       </w:pPr>
       <w:r>
         <w:rPr>
-          <w:rStyle w:val="Strong"/>
+          <w:rStyle w:val="Textoennegrita"/>
           <w:rFonts w:cstheme="minorHAnsi"/>
           <w:color w:val="191919"/>
           <w:spacing w:val="-3"/>
@@ -2840,7 +2934,7 @@
       </w:pPr>
       <w:r>
         <w:rPr>
-          <w:rStyle w:val="Strong"/>
+          <w:rStyle w:val="Textoennegrita"/>
           <w:rFonts w:cstheme="minorHAnsi"/>
           <w:color w:val="191919"/>
           <w:spacing w:val="-3"/>
@@ -2866,7 +2960,7 @@
       </w:pPr>
       <w:r>
         <w:rPr>
-          <w:rStyle w:val="Strong"/>
+          <w:rStyle w:val="Textoennegrita"/>
           <w:rFonts w:cstheme="minorHAnsi"/>
           <w:color w:val="191919"/>
           <w:spacing w:val="-3"/>
@@ -2893,7 +2987,7 @@
       </w:pPr>
       <w:r>
         <w:rPr>
-          <w:rStyle w:val="Strong"/>
+          <w:rStyle w:val="Textoennegrita"/>
           <w:rFonts w:cstheme="minorHAnsi"/>
           <w:color w:val="191919"/>
           <w:spacing w:val="-3"/>
@@ -2919,7 +3013,7 @@
       </w:pPr>
       <w:r>
         <w:rPr>
-          <w:rStyle w:val="Strong"/>
+          <w:rStyle w:val="Textoennegrita"/>
           <w:rFonts w:cstheme="minorHAnsi"/>
           <w:color w:val="191919"/>
           <w:spacing w:val="-3"/>
@@ -2945,7 +3039,7 @@
       </w:pPr>
       <w:r>
         <w:rPr>
-          <w:rStyle w:val="Strong"/>
+          <w:rStyle w:val="Textoennegrita"/>
           <w:rFonts w:cstheme="minorHAnsi"/>
           <w:color w:val="191919"/>
           <w:spacing w:val="-3"/>
@@ -2958,25 +3052,33 @@
           <w:color w:val="333333"/>
           <w:spacing w:val="-3"/>
         </w:rPr>
-        <w:t xml:space="preserve"> En Gradle cada distribución cuenta con un directorio </w:t>
-      </w:r>
-      <w:proofErr w:type="gramStart"/>
-      <w:r>
+        <w:t> En Gradle cada distribución cuenta con un directorio init.d en el que se pueden colocar scripts personalizados que pre configuran su entorno de compilación.</w:t>
+      </w:r>
+    </w:p>
+    <w:p>
+      <w:pPr>
         <w:rPr>
           <w:rFonts w:cstheme="minorHAnsi"/>
           <w:color w:val="333333"/>
           <w:spacing w:val="-3"/>
         </w:rPr>
-        <w:t>init.d</w:t>
-      </w:r>
-      <w:proofErr w:type="gramEnd"/>
+      </w:pPr>
+      <w:r>
+        <w:rPr>
+          <w:rStyle w:val="Textoennegrita"/>
+          <w:rFonts w:cstheme="minorHAnsi"/>
+          <w:color w:val="191919"/>
+          <w:spacing w:val="-3"/>
+        </w:rPr>
+        <w:t>Lee el formato POM:</w:t>
+      </w:r>
       <w:r>
         <w:rPr>
           <w:rFonts w:cstheme="minorHAnsi"/>
           <w:color w:val="333333"/>
           <w:spacing w:val="-3"/>
         </w:rPr>
-        <w:t xml:space="preserve"> en el que se pueden colocar scripts personalizados que pre configuran su entorno de compilación.</w:t>
+        <w:t> Es compatible con el formato de metadatos POM, por lo que es posible recuperar dependencias de cualquier repositorio compatible con Maven.</w:t>
       </w:r>
     </w:p>
     <w:p>
@@ -2989,12 +3091,12 @@
       </w:pPr>
       <w:r>
         <w:rPr>
-          <w:rStyle w:val="Strong"/>
+          <w:rStyle w:val="Textoennegrita"/>
           <w:rFonts w:cstheme="minorHAnsi"/>
           <w:color w:val="191919"/>
           <w:spacing w:val="-3"/>
         </w:rPr>
-        <w:t>Lee el formato POM:</w:t>
+        <w:t>Compara builds:</w:t>
       </w:r>
       <w:r>
         <w:rPr>
@@ -3002,7 +3104,7 @@
           <w:color w:val="333333"/>
           <w:spacing w:val="-3"/>
         </w:rPr>
-        <w:t> Es compatible con el formato de metadatos POM, por lo que es posible recuperar dependencias de cualquier repositorio compatible con Maven.</w:t>
+        <w:t> Resalta de forma rápida las diferencias entre compilaciones, lo que hace que el análisis de la causa raíz sea mucho más rápido y eficaz.</w:t>
       </w:r>
     </w:p>
     <w:p>
@@ -3015,12 +3117,12 @@
       </w:pPr>
       <w:r>
         <w:rPr>
-          <w:rStyle w:val="Strong"/>
+          <w:rStyle w:val="Textoennegrita"/>
           <w:rFonts w:cstheme="minorHAnsi"/>
           <w:color w:val="191919"/>
           <w:spacing w:val="-3"/>
         </w:rPr>
-        <w:t>Compara builds:</w:t>
+        <w:t>Compilador daemon:</w:t>
       </w:r>
       <w:r>
         <w:rPr>
@@ -3028,7 +3130,7 @@
           <w:color w:val="333333"/>
           <w:spacing w:val="-3"/>
         </w:rPr>
-        <w:t> Resalta de forma rápida las diferencias entre compilaciones, lo que hace que el análisis de la causa raíz sea mucho más rápido y eficaz.</w:t>
+        <w:t> Gradle crea un proceso de daemon que se reutiliza dentro de una compilación de múltiples proyectos, cuando necesita bifurcar el proceso de compilación, mejorando la velocidad de compilación.</w:t>
       </w:r>
     </w:p>
     <w:p>
@@ -3041,12 +3143,12 @@
       </w:pPr>
       <w:r>
         <w:rPr>
-          <w:rStyle w:val="Strong"/>
+          <w:rStyle w:val="Textoennegrita"/>
           <w:rFonts w:cstheme="minorHAnsi"/>
           <w:color w:val="191919"/>
           <w:spacing w:val="-3"/>
         </w:rPr>
-        <w:t>Compilador daemon:</w:t>
+        <w:t>Personalizar y extender escaneos:</w:t>
       </w:r>
       <w:r>
         <w:rPr>
@@ -3054,7 +3156,7 @@
           <w:color w:val="333333"/>
           <w:spacing w:val="-3"/>
         </w:rPr>
-        <w:t> Gradle crea un proceso de daemon que se reutiliza dentro de una compilación de múltiples proyectos, cuando necesita bifurcar el proceso de compilación, mejorando la velocidad de compilación.</w:t>
+        <w:t> Ofrece la opción de agregar sus propios datos para construir escaneos como etiquetas, valores y enlaces, integrando escaneos de compilación en la cadena de herramientas.</w:t>
       </w:r>
     </w:p>
     <w:p>
@@ -3067,33 +3169,7 @@
       </w:pPr>
       <w:r>
         <w:rPr>
-          <w:rStyle w:val="Strong"/>
-          <w:rFonts w:cstheme="minorHAnsi"/>
-          <w:color w:val="191919"/>
-          <w:spacing w:val="-3"/>
-        </w:rPr>
-        <w:t>Personalizar y extender escaneos:</w:t>
-      </w:r>
-      <w:r>
-        <w:rPr>
-          <w:rFonts w:cstheme="minorHAnsi"/>
-          <w:color w:val="333333"/>
-          <w:spacing w:val="-3"/>
-        </w:rPr>
-        <w:t> Ofrece la opción de agregar sus propios datos para construir escaneos como etiquetas, valores y enlaces, integrando escaneos de compilación en la cadena de herramientas.</w:t>
-      </w:r>
-    </w:p>
-    <w:p>
-      <w:pPr>
-        <w:rPr>
-          <w:rFonts w:cstheme="minorHAnsi"/>
-          <w:color w:val="333333"/>
-          <w:spacing w:val="-3"/>
-        </w:rPr>
-      </w:pPr>
-      <w:r>
-        <w:rPr>
-          <w:rStyle w:val="Strong"/>
+          <w:rStyle w:val="Textoennegrita"/>
           <w:rFonts w:cstheme="minorHAnsi"/>
           <w:color w:val="191919"/>
           <w:spacing w:val="-3"/>
@@ -3143,7 +3219,7 @@
                     <pic:cNvPicPr/>
                   </pic:nvPicPr>
                   <pic:blipFill>
-                    <a:blip r:embed="rId7"/>
+                    <a:blip r:embed="rId9"/>
                     <a:stretch>
                       <a:fillRect/>
                     </a:stretch>
@@ -3229,7 +3305,6 @@
         </w:rPr>
         <w:t>Gradle permite construir desde </w:t>
       </w:r>
-      <w:proofErr w:type="gramStart"/>
       <w:r>
         <w:rPr>
           <w:rFonts w:eastAsia="Times New Roman" w:cstheme="minorHAnsi"/>
@@ -3239,7 +3314,6 @@
         </w:rPr>
         <w:t>micro servicios</w:t>
       </w:r>
-      <w:proofErr w:type="gramEnd"/>
       <w:r>
         <w:rPr>
           <w:rFonts w:eastAsia="Times New Roman" w:cstheme="minorHAnsi"/>
@@ -3378,7 +3452,6 @@
         </w:rPr>
       </w:pPr>
       <w:proofErr w:type="spellStart"/>
-      <w:proofErr w:type="gramStart"/>
       <w:r>
         <w:rPr>
           <w:rFonts w:eastAsia="Times New Roman" w:cstheme="minorHAnsi"/>
@@ -3387,9 +3460,9 @@
           <w:spacing w:val="-3"/>
           <w:lang w:eastAsia="es-CO"/>
         </w:rPr>
-        <w:t>Io.freefair</w:t>
-      </w:r>
-      <w:proofErr w:type="gramEnd"/>
+        <w:t>Io.freefair.maven-publish-war</w:t>
+      </w:r>
+      <w:proofErr w:type="spellEnd"/>
       <w:r>
         <w:rPr>
           <w:rFonts w:eastAsia="Times New Roman" w:cstheme="minorHAnsi"/>
@@ -3398,9 +3471,28 @@
           <w:spacing w:val="-3"/>
           <w:lang w:eastAsia="es-CO"/>
         </w:rPr>
-        <w:t>.maven-publish-war</w:t>
-      </w:r>
-      <w:proofErr w:type="spellEnd"/>
+        <w:t>:</w:t>
+      </w:r>
+      <w:r>
+        <w:rPr>
+          <w:rFonts w:eastAsia="Times New Roman" w:cstheme="minorHAnsi"/>
+          <w:color w:val="333333"/>
+          <w:spacing w:val="-3"/>
+          <w:lang w:eastAsia="es-CO"/>
+        </w:rPr>
+        <w:t> Permite crear una publicación de mavenWeb.</w:t>
+      </w:r>
+    </w:p>
+    <w:p>
+      <w:pPr>
+        <w:rPr>
+          <w:rFonts w:eastAsia="Times New Roman" w:cstheme="minorHAnsi"/>
+          <w:color w:val="333333"/>
+          <w:spacing w:val="-3"/>
+          <w:lang w:eastAsia="es-CO"/>
+        </w:rPr>
+      </w:pPr>
+      <w:proofErr w:type="spellStart"/>
       <w:r>
         <w:rPr>
           <w:rFonts w:eastAsia="Times New Roman" w:cstheme="minorHAnsi"/>
@@ -3409,29 +3501,9 @@
           <w:spacing w:val="-3"/>
           <w:lang w:eastAsia="es-CO"/>
         </w:rPr>
-        <w:t>:</w:t>
-      </w:r>
-      <w:r>
-        <w:rPr>
-          <w:rFonts w:eastAsia="Times New Roman" w:cstheme="minorHAnsi"/>
-          <w:color w:val="333333"/>
-          <w:spacing w:val="-3"/>
-          <w:lang w:eastAsia="es-CO"/>
-        </w:rPr>
-        <w:t> Permite crear una publicación de mavenWeb.</w:t>
-      </w:r>
-    </w:p>
-    <w:p>
-      <w:pPr>
-        <w:rPr>
-          <w:rFonts w:eastAsia="Times New Roman" w:cstheme="minorHAnsi"/>
-          <w:color w:val="333333"/>
-          <w:spacing w:val="-3"/>
-          <w:lang w:eastAsia="es-CO"/>
-        </w:rPr>
-      </w:pPr>
-      <w:proofErr w:type="spellStart"/>
-      <w:proofErr w:type="gramStart"/>
+        <w:t>Io.freefair.maven</w:t>
+      </w:r>
+      <w:proofErr w:type="spellEnd"/>
       <w:r>
         <w:rPr>
           <w:rFonts w:eastAsia="Times New Roman" w:cstheme="minorHAnsi"/>
@@ -3440,9 +3512,9 @@
           <w:spacing w:val="-3"/>
           <w:lang w:eastAsia="es-CO"/>
         </w:rPr>
-        <w:t>Io.freefair</w:t>
-      </w:r>
-      <w:proofErr w:type="gramEnd"/>
+        <w:t>-</w:t>
+      </w:r>
+      <w:proofErr w:type="spellStart"/>
       <w:r>
         <w:rPr>
           <w:rFonts w:eastAsia="Times New Roman" w:cstheme="minorHAnsi"/>
@@ -3451,7 +3523,7 @@
           <w:spacing w:val="-3"/>
           <w:lang w:eastAsia="es-CO"/>
         </w:rPr>
-        <w:t>.maven</w:t>
+        <w:t>publish</w:t>
       </w:r>
       <w:proofErr w:type="spellEnd"/>
       <w:r>
@@ -3462,9 +3534,8 @@
           <w:spacing w:val="-3"/>
           <w:lang w:eastAsia="es-CO"/>
         </w:rPr>
-        <w:t>-</w:t>
-      </w:r>
-      <w:proofErr w:type="spellStart"/>
+        <w:t>-java</w:t>
+      </w:r>
       <w:r>
         <w:rPr>
           <w:rFonts w:eastAsia="Times New Roman" w:cstheme="minorHAnsi"/>
@@ -3473,9 +3544,48 @@
           <w:spacing w:val="-3"/>
           <w:lang w:eastAsia="es-CO"/>
         </w:rPr>
-        <w:t>publish</w:t>
+        <w:t>:</w:t>
+      </w:r>
+      <w:r>
+        <w:rPr>
+          <w:rFonts w:eastAsia="Times New Roman" w:cstheme="minorHAnsi"/>
+          <w:color w:val="333333"/>
+          <w:spacing w:val="-3"/>
+          <w:lang w:eastAsia="es-CO"/>
+        </w:rPr>
+        <w:t xml:space="preserve"> Crea una publicación </w:t>
+      </w:r>
+      <w:proofErr w:type="spellStart"/>
+      <w:r>
+        <w:rPr>
+          <w:rFonts w:eastAsia="Times New Roman" w:cstheme="minorHAnsi"/>
+          <w:color w:val="333333"/>
+          <w:spacing w:val="-3"/>
+          <w:lang w:eastAsia="es-CO"/>
+        </w:rPr>
+        <w:t>mavenJava</w:t>
       </w:r>
       <w:proofErr w:type="spellEnd"/>
+      <w:r>
+        <w:rPr>
+          <w:rFonts w:eastAsia="Times New Roman" w:cstheme="minorHAnsi"/>
+          <w:color w:val="333333"/>
+          <w:spacing w:val="-3"/>
+          <w:lang w:eastAsia="es-CO"/>
+        </w:rPr>
+        <w:t>.</w:t>
+      </w:r>
+    </w:p>
+    <w:p>
+      <w:pPr>
+        <w:rPr>
+          <w:rFonts w:eastAsia="Times New Roman" w:cstheme="minorHAnsi"/>
+          <w:color w:val="333333"/>
+          <w:spacing w:val="-3"/>
+          <w:lang w:eastAsia="es-CO"/>
+        </w:rPr>
+      </w:pPr>
+      <w:proofErr w:type="spellStart"/>
       <w:r>
         <w:rPr>
           <w:rFonts w:eastAsia="Times New Roman" w:cstheme="minorHAnsi"/>
@@ -3484,8 +3594,10 @@
           <w:spacing w:val="-3"/>
           <w:lang w:eastAsia="es-CO"/>
         </w:rPr>
-        <w:t>-java</w:t>
-      </w:r>
+        <w:lastRenderedPageBreak/>
+        <w:t>Org.mozilla.rust-android-gradle.rust-android</w:t>
+      </w:r>
+      <w:proofErr w:type="spellEnd"/>
       <w:r>
         <w:rPr>
           <w:rFonts w:eastAsia="Times New Roman" w:cstheme="minorHAnsi"/>
@@ -3503,40 +3615,19 @@
           <w:spacing w:val="-3"/>
           <w:lang w:eastAsia="es-CO"/>
         </w:rPr>
-        <w:t xml:space="preserve"> Crea una publicación </w:t>
-      </w:r>
-      <w:proofErr w:type="spellStart"/>
-      <w:r>
+        <w:t> Un complemento que ayuda a construir bibliotecas Rust JNI con Cargo para su uso en proyectos de Android.</w:t>
+      </w:r>
+    </w:p>
+    <w:p>
+      <w:pPr>
         <w:rPr>
           <w:rFonts w:eastAsia="Times New Roman" w:cstheme="minorHAnsi"/>
           <w:color w:val="333333"/>
           <w:spacing w:val="-3"/>
           <w:lang w:eastAsia="es-CO"/>
         </w:rPr>
-        <w:t>mavenJava</w:t>
-      </w:r>
-      <w:proofErr w:type="spellEnd"/>
-      <w:r>
-        <w:rPr>
-          <w:rFonts w:eastAsia="Times New Roman" w:cstheme="minorHAnsi"/>
-          <w:color w:val="333333"/>
-          <w:spacing w:val="-3"/>
-          <w:lang w:eastAsia="es-CO"/>
-        </w:rPr>
-        <w:t>.</w:t>
-      </w:r>
-    </w:p>
-    <w:p>
-      <w:pPr>
-        <w:rPr>
-          <w:rFonts w:eastAsia="Times New Roman" w:cstheme="minorHAnsi"/>
-          <w:color w:val="333333"/>
-          <w:spacing w:val="-3"/>
-          <w:lang w:eastAsia="es-CO"/>
-        </w:rPr>
       </w:pPr>
       <w:proofErr w:type="spellStart"/>
-      <w:proofErr w:type="gramStart"/>
       <w:r>
         <w:rPr>
           <w:rFonts w:eastAsia="Times New Roman" w:cstheme="minorHAnsi"/>
@@ -3545,10 +3636,9 @@
           <w:spacing w:val="-3"/>
           <w:lang w:eastAsia="es-CO"/>
         </w:rPr>
-        <w:lastRenderedPageBreak/>
-        <w:t>Org.mozilla.rust</w:t>
-      </w:r>
-      <w:proofErr w:type="gramEnd"/>
+        <w:t>Net.wooga.build-unity</w:t>
+      </w:r>
+      <w:proofErr w:type="spellEnd"/>
       <w:r>
         <w:rPr>
           <w:rFonts w:eastAsia="Times New Roman" w:cstheme="minorHAnsi"/>
@@ -3557,9 +3647,28 @@
           <w:spacing w:val="-3"/>
           <w:lang w:eastAsia="es-CO"/>
         </w:rPr>
-        <w:t>-android-gradle.rust-android</w:t>
-      </w:r>
-      <w:proofErr w:type="spellEnd"/>
+        <w:t>:</w:t>
+      </w:r>
+      <w:r>
+        <w:rPr>
+          <w:rFonts w:eastAsia="Times New Roman" w:cstheme="minorHAnsi"/>
+          <w:color w:val="333333"/>
+          <w:spacing w:val="-3"/>
+          <w:lang w:eastAsia="es-CO"/>
+        </w:rPr>
+        <w:t> Este complemento proporciona tareas para exportar proyectos de plataforma desde los proyectos de Unity3D.</w:t>
+      </w:r>
+    </w:p>
+    <w:p>
+      <w:pPr>
+        <w:rPr>
+          <w:rFonts w:eastAsia="Times New Roman" w:cstheme="minorHAnsi"/>
+          <w:color w:val="333333"/>
+          <w:spacing w:val="-3"/>
+          <w:lang w:eastAsia="es-CO"/>
+        </w:rPr>
+      </w:pPr>
+      <w:proofErr w:type="spellStart"/>
       <w:r>
         <w:rPr>
           <w:rFonts w:eastAsia="Times New Roman" w:cstheme="minorHAnsi"/>
@@ -3568,29 +3677,9 @@
           <w:spacing w:val="-3"/>
           <w:lang w:eastAsia="es-CO"/>
         </w:rPr>
-        <w:t>:</w:t>
-      </w:r>
-      <w:r>
-        <w:rPr>
-          <w:rFonts w:eastAsia="Times New Roman" w:cstheme="minorHAnsi"/>
-          <w:color w:val="333333"/>
-          <w:spacing w:val="-3"/>
-          <w:lang w:eastAsia="es-CO"/>
-        </w:rPr>
-        <w:t> Un complemento que ayuda a construir bibliotecas Rust JNI con Cargo para su uso en proyectos de Android.</w:t>
-      </w:r>
-    </w:p>
-    <w:p>
-      <w:pPr>
-        <w:rPr>
-          <w:rFonts w:eastAsia="Times New Roman" w:cstheme="minorHAnsi"/>
-          <w:color w:val="333333"/>
-          <w:spacing w:val="-3"/>
-          <w:lang w:eastAsia="es-CO"/>
-        </w:rPr>
-      </w:pPr>
-      <w:proofErr w:type="spellStart"/>
-      <w:proofErr w:type="gramStart"/>
+        <w:t>de.db.vz.msintplugin</w:t>
+      </w:r>
+      <w:proofErr w:type="spellEnd"/>
       <w:r>
         <w:rPr>
           <w:rFonts w:eastAsia="Times New Roman" w:cstheme="minorHAnsi"/>
@@ -3599,9 +3688,28 @@
           <w:spacing w:val="-3"/>
           <w:lang w:eastAsia="es-CO"/>
         </w:rPr>
-        <w:t>Net.wooga.build</w:t>
-      </w:r>
-      <w:proofErr w:type="gramEnd"/>
+        <w:t>:</w:t>
+      </w:r>
+      <w:r>
+        <w:rPr>
+          <w:rFonts w:eastAsia="Times New Roman" w:cstheme="minorHAnsi"/>
+          <w:color w:val="333333"/>
+          <w:spacing w:val="-3"/>
+          <w:lang w:eastAsia="es-CO"/>
+        </w:rPr>
+        <w:t> Este complemento nos permitirá ejecutar pruebas de integración de microservicio con docker.</w:t>
+      </w:r>
+    </w:p>
+    <w:p>
+      <w:pPr>
+        <w:rPr>
+          <w:rFonts w:eastAsia="Times New Roman" w:cstheme="minorHAnsi"/>
+          <w:color w:val="333333"/>
+          <w:spacing w:val="-3"/>
+          <w:lang w:eastAsia="es-CO"/>
+        </w:rPr>
+      </w:pPr>
+      <w:proofErr w:type="spellStart"/>
       <w:r>
         <w:rPr>
           <w:rFonts w:eastAsia="Times New Roman" w:cstheme="minorHAnsi"/>
@@ -3610,7 +3718,7 @@
           <w:spacing w:val="-3"/>
           <w:lang w:eastAsia="es-CO"/>
         </w:rPr>
-        <w:t>-unity</w:t>
+        <w:t>Com.bmuschko.docker</w:t>
       </w:r>
       <w:proofErr w:type="spellEnd"/>
       <w:r>
@@ -3621,27 +3729,8 @@
           <w:spacing w:val="-3"/>
           <w:lang w:eastAsia="es-CO"/>
         </w:rPr>
-        <w:t>:</w:t>
-      </w:r>
-      <w:r>
-        <w:rPr>
-          <w:rFonts w:eastAsia="Times New Roman" w:cstheme="minorHAnsi"/>
-          <w:color w:val="333333"/>
-          <w:spacing w:val="-3"/>
-          <w:lang w:eastAsia="es-CO"/>
-        </w:rPr>
-        <w:t> Este complemento proporciona tareas para exportar proyectos de plataforma desde los proyectos de Unity3D.</w:t>
-      </w:r>
-    </w:p>
-    <w:p>
-      <w:pPr>
-        <w:rPr>
-          <w:rFonts w:eastAsia="Times New Roman" w:cstheme="minorHAnsi"/>
-          <w:color w:val="333333"/>
-          <w:spacing w:val="-3"/>
-          <w:lang w:eastAsia="es-CO"/>
-        </w:rPr>
-      </w:pPr>
+        <w:t>-</w:t>
+      </w:r>
       <w:proofErr w:type="spellStart"/>
       <w:r>
         <w:rPr>
@@ -3651,9 +3740,9 @@
           <w:spacing w:val="-3"/>
           <w:lang w:eastAsia="es-CO"/>
         </w:rPr>
-        <w:t>de.db.</w:t>
-      </w:r>
-      <w:proofErr w:type="gramStart"/>
+        <w:t>remote</w:t>
+      </w:r>
+      <w:proofErr w:type="spellEnd"/>
       <w:r>
         <w:rPr>
           <w:rFonts w:eastAsia="Times New Roman" w:cstheme="minorHAnsi"/>
@@ -3662,10 +3751,8 @@
           <w:spacing w:val="-3"/>
           <w:lang w:eastAsia="es-CO"/>
         </w:rPr>
-        <w:t>vz.msintplugin</w:t>
-      </w:r>
-      <w:proofErr w:type="spellEnd"/>
-      <w:proofErr w:type="gramEnd"/>
+        <w:t>-api</w:t>
+      </w:r>
       <w:r>
         <w:rPr>
           <w:rFonts w:eastAsia="Times New Roman" w:cstheme="minorHAnsi"/>
@@ -3683,125 +3770,50 @@
           <w:spacing w:val="-3"/>
           <w:lang w:eastAsia="es-CO"/>
         </w:rPr>
-        <w:t> Este complemento nos permitirá ejecutar pruebas de integración de microservicio con docker.</w:t>
-      </w:r>
-    </w:p>
-    <w:p>
-      <w:pPr>
-        <w:rPr>
-          <w:rFonts w:eastAsia="Times New Roman" w:cstheme="minorHAnsi"/>
-          <w:color w:val="333333"/>
-          <w:spacing w:val="-3"/>
+        <w:t> Nos facilita la gestión de imágenes y contenedores Docker.</w:t>
+      </w:r>
+    </w:p>
+    <w:p>
+      <w:pPr>
+        <w:rPr>
           <w:lang w:eastAsia="es-CO"/>
         </w:rPr>
       </w:pPr>
       <w:proofErr w:type="spellStart"/>
-      <w:proofErr w:type="gramStart"/>
-      <w:r>
-        <w:rPr>
-          <w:rFonts w:eastAsia="Times New Roman" w:cstheme="minorHAnsi"/>
+      <w:r>
+        <w:rPr>
           <w:bCs/>
           <w:color w:val="191919"/>
-          <w:spacing w:val="-3"/>
-          <w:lang w:eastAsia="es-CO"/>
-        </w:rPr>
-        <w:t>Com.bmuschko.docker</w:t>
+          <w:lang w:eastAsia="es-CO"/>
+        </w:rPr>
+        <w:t>com.google.cloud.tools.jib</w:t>
       </w:r>
       <w:proofErr w:type="spellEnd"/>
-      <w:proofErr w:type="gramEnd"/>
-      <w:r>
-        <w:rPr>
-          <w:rFonts w:eastAsia="Times New Roman" w:cstheme="minorHAnsi"/>
+      <w:r>
+        <w:rPr>
           <w:bCs/>
           <w:color w:val="191919"/>
-          <w:spacing w:val="-3"/>
-          <w:lang w:eastAsia="es-CO"/>
-        </w:rPr>
-        <w:t>-</w:t>
-      </w:r>
-      <w:proofErr w:type="spellStart"/>
-      <w:r>
-        <w:rPr>
-          <w:rFonts w:eastAsia="Times New Roman" w:cstheme="minorHAnsi"/>
+          <w:lang w:eastAsia="es-CO"/>
+        </w:rPr>
+        <w:t>:</w:t>
+      </w:r>
+      <w:r>
+        <w:rPr>
+          <w:lang w:eastAsia="es-CO"/>
+        </w:rPr>
+        <w:t> Crea un contenedor para tu aplicación Java.</w:t>
+      </w:r>
+    </w:p>
+    <w:p>
+      <w:pPr>
+        <w:rPr>
+          <w:lang w:eastAsia="es-CO"/>
+        </w:rPr>
+      </w:pPr>
+      <w:r>
+        <w:rPr>
           <w:bCs/>
           <w:color w:val="191919"/>
-          <w:spacing w:val="-3"/>
-          <w:lang w:eastAsia="es-CO"/>
-        </w:rPr>
-        <w:t>remote</w:t>
-      </w:r>
-      <w:proofErr w:type="spellEnd"/>
-      <w:r>
-        <w:rPr>
-          <w:rFonts w:eastAsia="Times New Roman" w:cstheme="minorHAnsi"/>
-          <w:bCs/>
-          <w:color w:val="191919"/>
-          <w:spacing w:val="-3"/>
-          <w:lang w:eastAsia="es-CO"/>
-        </w:rPr>
-        <w:t>-api</w:t>
-      </w:r>
-      <w:r>
-        <w:rPr>
-          <w:rFonts w:eastAsia="Times New Roman" w:cstheme="minorHAnsi"/>
-          <w:bCs/>
-          <w:color w:val="191919"/>
-          <w:spacing w:val="-3"/>
-          <w:lang w:eastAsia="es-CO"/>
-        </w:rPr>
-        <w:t>:</w:t>
-      </w:r>
-      <w:r>
-        <w:rPr>
-          <w:rFonts w:eastAsia="Times New Roman" w:cstheme="minorHAnsi"/>
-          <w:color w:val="333333"/>
-          <w:spacing w:val="-3"/>
-          <w:lang w:eastAsia="es-CO"/>
-        </w:rPr>
-        <w:t> Nos facilita la gestión de imágenes y contenedores Docker.</w:t>
-      </w:r>
-    </w:p>
-    <w:p>
-      <w:pPr>
-        <w:rPr>
-          <w:lang w:eastAsia="es-CO"/>
-        </w:rPr>
-      </w:pPr>
-      <w:proofErr w:type="spellStart"/>
-      <w:r>
-        <w:rPr>
-          <w:bCs/>
-          <w:color w:val="191919"/>
-          <w:lang w:eastAsia="es-CO"/>
-        </w:rPr>
-        <w:t>com.google.cloud.tools.jib</w:t>
-      </w:r>
-      <w:proofErr w:type="spellEnd"/>
-      <w:r>
-        <w:rPr>
-          <w:bCs/>
-          <w:color w:val="191919"/>
-          <w:lang w:eastAsia="es-CO"/>
-        </w:rPr>
-        <w:t>:</w:t>
-      </w:r>
-      <w:r>
-        <w:rPr>
-          <w:lang w:eastAsia="es-CO"/>
-        </w:rPr>
-        <w:t> Crea un contenedor para tu aplicación Java.</w:t>
-      </w:r>
-    </w:p>
-    <w:p>
-      <w:pPr>
-        <w:rPr>
-          <w:lang w:eastAsia="es-CO"/>
-        </w:rPr>
-      </w:pPr>
-      <w:r>
-        <w:rPr>
-          <w:bCs/>
-          <w:color w:val="191919"/>
           <w:lang w:eastAsia="es-CO"/>
         </w:rPr>
         <w:t>Gradle</w:t>
@@ -3845,10 +3857,10 @@
         </w:rPr>
         <w:t>Maven es, de facto, la herramienta Java para construir y gestionar proyectos de desarrollo. En su día ocupó el lugar de Apache Ant, debido sobre todo a su modelo “convention over configuration”. La gran diferencia que aportaba sobre aquella es la facilidad para configurar un proyecto basándonos en estándares, que si no queríamos sobrescribir facilitaba enormemente el proceso de puesta en marcha inicial. Actualmente, </w:t>
       </w:r>
-      <w:hyperlink r:id="rId8" w:history="1">
+      <w:hyperlink r:id="rId10" w:history="1">
         <w:r>
           <w:rPr>
-            <w:rStyle w:val="Hyperlink"/>
+            <w:rStyle w:val="Hipervnculo"/>
             <w:rFonts w:cstheme="minorHAnsi"/>
             <w:color w:val="auto"/>
             <w:shd w:val="clear" w:color="auto" w:fill="FFFFFF"/>
@@ -3874,7 +3886,7 @@
       </w:pPr>
       <w:r>
         <w:rPr>
-          <w:rStyle w:val="Strong"/>
+          <w:rStyle w:val="Textoennegrita"/>
           <w:rFonts w:cstheme="minorHAnsi"/>
           <w:b w:val="0"/>
           <w:bCs w:val="0"/>
@@ -3966,7 +3978,7 @@
     </w:p>
     <w:p>
       <w:pPr>
-        <w:pStyle w:val="ListParagraph"/>
+        <w:pStyle w:val="Prrafodelista"/>
         <w:numPr>
           <w:ilvl w:val="0"/>
           <w:numId w:val="13"/>
@@ -4031,7 +4043,7 @@
       </w:r>
       <w:r>
         <w:rPr>
-          <w:rStyle w:val="Emphasis"/>
+          <w:rStyle w:val="nfasis"/>
           <w:rFonts w:cs="Times New Roman"/>
           <w:color w:val="3A3A3A"/>
           <w:szCs w:val="24"/>
@@ -4041,7 +4053,7 @@
       </w:r>
       <w:r>
         <w:rPr>
-          <w:rStyle w:val="Emphasis"/>
+          <w:rStyle w:val="nfasis"/>
           <w:rFonts w:cs="Times New Roman"/>
           <w:color w:val="3A3A3A"/>
           <w:szCs w:val="24"/>
@@ -4049,6 +4061,520 @@
         </w:rPr>
         <w:t>https://normasapa.in/</w:t>
       </w:r>
+    </w:p>
+    <w:p>
+      <w:pPr>
+        <w:ind w:firstLine="0"/>
+        <w:rPr>
+          <w:rStyle w:val="su-highlight"/>
+          <w:rFonts w:cs="Times New Roman"/>
+          <w:color w:val="3A3A3A"/>
+          <w:szCs w:val="24"/>
+          <w:bdr w:val="none" w:sz="0" w:space="0" w:color="auto" w:frame="1"/>
+        </w:rPr>
+      </w:pPr>
+      <w:proofErr w:type="spellStart"/>
+      <w:r>
+        <w:rPr>
+          <w:rStyle w:val="su-highlight"/>
+          <w:rFonts w:cs="Times New Roman"/>
+          <w:color w:val="3A3A3A"/>
+          <w:szCs w:val="24"/>
+          <w:bdr w:val="none" w:sz="0" w:space="0" w:color="auto" w:frame="1"/>
+        </w:rPr>
+        <w:t>Robledano</w:t>
+      </w:r>
+      <w:proofErr w:type="spellEnd"/>
+      <w:r>
+        <w:rPr>
+          <w:rStyle w:val="su-highlight"/>
+          <w:rFonts w:cs="Times New Roman"/>
+          <w:color w:val="3A3A3A"/>
+          <w:szCs w:val="24"/>
+          <w:bdr w:val="none" w:sz="0" w:space="0" w:color="auto" w:frame="1"/>
+        </w:rPr>
+        <w:t>,</w:t>
+      </w:r>
+      <w:r>
+        <w:rPr>
+          <w:rStyle w:val="su-highlight"/>
+          <w:rFonts w:cs="Times New Roman"/>
+          <w:color w:val="3A3A3A"/>
+          <w:szCs w:val="24"/>
+          <w:bdr w:val="none" w:sz="0" w:space="0" w:color="auto" w:frame="1"/>
+        </w:rPr>
+        <w:t xml:space="preserve"> </w:t>
+      </w:r>
+      <w:r>
+        <w:rPr>
+          <w:rStyle w:val="su-highlight"/>
+          <w:rFonts w:cs="Times New Roman"/>
+          <w:color w:val="3A3A3A"/>
+          <w:szCs w:val="24"/>
+          <w:bdr w:val="none" w:sz="0" w:space="0" w:color="auto" w:frame="1"/>
+        </w:rPr>
+        <w:t>A</w:t>
+      </w:r>
+      <w:r>
+        <w:rPr>
+          <w:rStyle w:val="su-highlight"/>
+          <w:rFonts w:cs="Times New Roman"/>
+          <w:color w:val="3A3A3A"/>
+          <w:szCs w:val="24"/>
+          <w:bdr w:val="none" w:sz="0" w:space="0" w:color="auto" w:frame="1"/>
+        </w:rPr>
+        <w:t xml:space="preserve">. (14 de </w:t>
+      </w:r>
+      <w:proofErr w:type="gramStart"/>
+      <w:r>
+        <w:rPr>
+          <w:rStyle w:val="su-highlight"/>
+          <w:rFonts w:cs="Times New Roman"/>
+          <w:color w:val="3A3A3A"/>
+          <w:szCs w:val="24"/>
+          <w:bdr w:val="none" w:sz="0" w:space="0" w:color="auto" w:frame="1"/>
+        </w:rPr>
+        <w:t>Mayo</w:t>
+      </w:r>
+      <w:proofErr w:type="gramEnd"/>
+      <w:r>
+        <w:rPr>
+          <w:rStyle w:val="su-highlight"/>
+          <w:rFonts w:cs="Times New Roman"/>
+          <w:color w:val="3A3A3A"/>
+          <w:szCs w:val="24"/>
+          <w:bdr w:val="none" w:sz="0" w:space="0" w:color="auto" w:frame="1"/>
+        </w:rPr>
+        <w:t xml:space="preserve"> de 2019). </w:t>
+      </w:r>
+      <w:proofErr w:type="spellStart"/>
+      <w:proofErr w:type="gramStart"/>
+      <w:r>
+        <w:rPr>
+          <w:rStyle w:val="nfasis"/>
+        </w:rPr>
+        <w:t>openwebinars</w:t>
+      </w:r>
+      <w:proofErr w:type="spellEnd"/>
+      <w:proofErr w:type="gramEnd"/>
+      <w:r>
+        <w:rPr>
+          <w:rStyle w:val="nfasis"/>
+        </w:rPr>
+        <w:t xml:space="preserve">: </w:t>
+      </w:r>
+      <w:proofErr w:type="spellStart"/>
+      <w:r>
+        <w:rPr>
+          <w:rStyle w:val="nfasis"/>
+        </w:rPr>
+        <w:t>Gradle</w:t>
+      </w:r>
+      <w:proofErr w:type="spellEnd"/>
+      <w:r>
+        <w:rPr>
+          <w:rStyle w:val="nfasis"/>
+        </w:rPr>
+        <w:t xml:space="preserve"> vs Maven</w:t>
+      </w:r>
+      <w:r>
+        <w:rPr>
+          <w:rStyle w:val="nfasis"/>
+        </w:rPr>
+        <w:t xml:space="preserve">. Recuperado de </w:t>
+      </w:r>
+      <w:r>
+        <w:rPr>
+          <w:rStyle w:val="nfasis"/>
+        </w:rPr>
+        <w:t>https://openwebinars.net/blog/gradle-vs-maven/</w:t>
+      </w:r>
+    </w:p>
+    <w:p>
+      <w:pPr>
+        <w:ind w:firstLine="0"/>
+        <w:rPr>
+          <w:rStyle w:val="nfasis"/>
+        </w:rPr>
+      </w:pPr>
+      <w:r>
+        <w:rPr>
+          <w:rStyle w:val="su-highlight"/>
+          <w:rFonts w:cs="Times New Roman"/>
+          <w:color w:val="3A3A3A"/>
+          <w:szCs w:val="24"/>
+          <w:bdr w:val="none" w:sz="0" w:space="0" w:color="auto" w:frame="1"/>
+        </w:rPr>
+        <w:t>Del Hoyo</w:t>
+      </w:r>
+      <w:r>
+        <w:rPr>
+          <w:rStyle w:val="su-highlight"/>
+          <w:rFonts w:cs="Times New Roman"/>
+          <w:color w:val="3A3A3A"/>
+          <w:szCs w:val="24"/>
+          <w:bdr w:val="none" w:sz="0" w:space="0" w:color="auto" w:frame="1"/>
+        </w:rPr>
+        <w:t xml:space="preserve">, </w:t>
+      </w:r>
+      <w:r>
+        <w:rPr>
+          <w:rStyle w:val="su-highlight"/>
+          <w:rFonts w:cs="Times New Roman"/>
+          <w:color w:val="3A3A3A"/>
+          <w:szCs w:val="24"/>
+          <w:bdr w:val="none" w:sz="0" w:space="0" w:color="auto" w:frame="1"/>
+        </w:rPr>
+        <w:t>C</w:t>
+      </w:r>
+      <w:r>
+        <w:rPr>
+          <w:rStyle w:val="su-highlight"/>
+          <w:rFonts w:cs="Times New Roman"/>
+          <w:color w:val="3A3A3A"/>
+          <w:szCs w:val="24"/>
+          <w:bdr w:val="none" w:sz="0" w:space="0" w:color="auto" w:frame="1"/>
+        </w:rPr>
+        <w:t>. (</w:t>
+      </w:r>
+      <w:r>
+        <w:rPr>
+          <w:rStyle w:val="su-highlight"/>
+          <w:rFonts w:cs="Times New Roman"/>
+          <w:color w:val="3A3A3A"/>
+          <w:szCs w:val="24"/>
+          <w:bdr w:val="none" w:sz="0" w:space="0" w:color="auto" w:frame="1"/>
+        </w:rPr>
+        <w:t>31 Oct 2018</w:t>
+      </w:r>
+      <w:r>
+        <w:rPr>
+          <w:rStyle w:val="su-highlight"/>
+          <w:rFonts w:cs="Times New Roman"/>
+          <w:color w:val="3A3A3A"/>
+          <w:szCs w:val="24"/>
+          <w:bdr w:val="none" w:sz="0" w:space="0" w:color="auto" w:frame="1"/>
+        </w:rPr>
+        <w:t xml:space="preserve">). </w:t>
+      </w:r>
+      <w:proofErr w:type="spellStart"/>
+      <w:proofErr w:type="gramStart"/>
+      <w:r>
+        <w:rPr>
+          <w:rStyle w:val="nfasis"/>
+        </w:rPr>
+        <w:t>autentia</w:t>
+      </w:r>
+      <w:proofErr w:type="spellEnd"/>
+      <w:proofErr w:type="gramEnd"/>
+      <w:r>
+        <w:rPr>
+          <w:rStyle w:val="nfasis"/>
+        </w:rPr>
+        <w:t xml:space="preserve">: Por qué trabajar con Maven y </w:t>
+      </w:r>
+      <w:proofErr w:type="spellStart"/>
+      <w:r>
+        <w:rPr>
+          <w:rStyle w:val="nfasis"/>
+        </w:rPr>
+        <w:t>Gradle</w:t>
+      </w:r>
+      <w:proofErr w:type="spellEnd"/>
+      <w:r>
+        <w:rPr>
+          <w:rStyle w:val="nfasis"/>
+        </w:rPr>
+        <w:t>. Recuperado de https://www.autentia.com/2018/10/31/por-que-trabajar-con-maven-y-gradle/</w:t>
+      </w:r>
+    </w:p>
+    <w:p>
+      <w:pPr>
+        <w:ind w:firstLine="0"/>
+        <w:rPr>
+          <w:rStyle w:val="nfasis"/>
+        </w:rPr>
+      </w:pPr>
+      <w:proofErr w:type="spellStart"/>
+      <w:r>
+        <w:rPr>
+          <w:rStyle w:val="su-highlight"/>
+          <w:rFonts w:cs="Times New Roman"/>
+          <w:color w:val="3A3A3A"/>
+          <w:szCs w:val="24"/>
+          <w:bdr w:val="none" w:sz="0" w:space="0" w:color="auto" w:frame="1"/>
+        </w:rPr>
+        <w:t>K</w:t>
+      </w:r>
+      <w:r>
+        <w:rPr>
+          <w:rStyle w:val="su-highlight"/>
+          <w:rFonts w:cs="Times New Roman"/>
+          <w:color w:val="3A3A3A"/>
+          <w:szCs w:val="24"/>
+          <w:bdr w:val="none" w:sz="0" w:space="0" w:color="auto" w:frame="1"/>
+        </w:rPr>
+        <w:t>insta</w:t>
+      </w:r>
+      <w:proofErr w:type="spellEnd"/>
+      <w:r>
+        <w:rPr>
+          <w:rStyle w:val="su-highlight"/>
+          <w:rFonts w:cs="Times New Roman"/>
+          <w:color w:val="3A3A3A"/>
+          <w:szCs w:val="24"/>
+          <w:bdr w:val="none" w:sz="0" w:space="0" w:color="auto" w:frame="1"/>
+        </w:rPr>
+        <w:t xml:space="preserve">: </w:t>
+      </w:r>
+      <w:r>
+        <w:rPr>
+          <w:rStyle w:val="nfasis"/>
+        </w:rPr>
+        <w:t xml:space="preserve">¿Qué es </w:t>
+      </w:r>
+      <w:proofErr w:type="spellStart"/>
+      <w:r>
+        <w:rPr>
+          <w:rStyle w:val="nfasis"/>
+        </w:rPr>
+        <w:t>GitHub</w:t>
+      </w:r>
+      <w:proofErr w:type="spellEnd"/>
+      <w:r>
+        <w:rPr>
+          <w:rStyle w:val="nfasis"/>
+        </w:rPr>
+        <w:t xml:space="preserve">? Una Guía para Principiantes sobre </w:t>
+      </w:r>
+      <w:proofErr w:type="spellStart"/>
+      <w:r>
+        <w:rPr>
+          <w:rStyle w:val="nfasis"/>
+        </w:rPr>
+        <w:t>GitHub</w:t>
+      </w:r>
+      <w:proofErr w:type="spellEnd"/>
+      <w:r>
+        <w:rPr>
+          <w:rStyle w:val="nfasis"/>
+        </w:rPr>
+        <w:t xml:space="preserve"> (23 marzo 2020). </w:t>
+      </w:r>
+      <w:r>
+        <w:rPr>
+          <w:rStyle w:val="nfasis"/>
+        </w:rPr>
+        <w:t xml:space="preserve"> Recuperado de https://kinsta.com/es/base-de-conocimiento/que-es-github/</w:t>
+      </w:r>
+    </w:p>
+    <w:p>
+      <w:pPr>
+        <w:ind w:firstLine="0"/>
+        <w:rPr>
+          <w:rStyle w:val="nfasis"/>
+        </w:rPr>
+      </w:pPr>
+      <w:r>
+        <w:rPr>
+          <w:rStyle w:val="su-highlight"/>
+          <w:rFonts w:cs="Times New Roman"/>
+          <w:color w:val="3A3A3A"/>
+          <w:szCs w:val="24"/>
+          <w:bdr w:val="none" w:sz="0" w:space="0" w:color="auto" w:frame="1"/>
+        </w:rPr>
+        <w:t>Gutiérrez</w:t>
+      </w:r>
+      <w:r>
+        <w:rPr>
+          <w:rStyle w:val="su-highlight"/>
+          <w:rFonts w:cs="Times New Roman"/>
+          <w:color w:val="3A3A3A"/>
+          <w:szCs w:val="24"/>
+          <w:bdr w:val="none" w:sz="0" w:space="0" w:color="auto" w:frame="1"/>
+        </w:rPr>
+        <w:t xml:space="preserve">, </w:t>
+      </w:r>
+      <w:r>
+        <w:rPr>
+          <w:rStyle w:val="su-highlight"/>
+          <w:rFonts w:cs="Times New Roman"/>
+          <w:color w:val="3A3A3A"/>
+          <w:szCs w:val="24"/>
+          <w:bdr w:val="none" w:sz="0" w:space="0" w:color="auto" w:frame="1"/>
+        </w:rPr>
+        <w:t>I</w:t>
+      </w:r>
+      <w:r>
+        <w:rPr>
+          <w:rStyle w:val="su-highlight"/>
+          <w:rFonts w:cs="Times New Roman"/>
+          <w:color w:val="3A3A3A"/>
+          <w:szCs w:val="24"/>
+          <w:bdr w:val="none" w:sz="0" w:space="0" w:color="auto" w:frame="1"/>
+        </w:rPr>
+        <w:t xml:space="preserve">. </w:t>
+      </w:r>
+      <w:r>
+        <w:rPr>
+          <w:rStyle w:val="su-highlight"/>
+          <w:rFonts w:cs="Times New Roman"/>
+          <w:color w:val="3A3A3A"/>
+          <w:szCs w:val="24"/>
+          <w:bdr w:val="none" w:sz="0" w:space="0" w:color="auto" w:frame="1"/>
+        </w:rPr>
+        <w:t>[</w:t>
+      </w:r>
+      <w:proofErr w:type="spellStart"/>
+      <w:proofErr w:type="gramStart"/>
+      <w:r>
+        <w:rPr>
+          <w:rStyle w:val="su-highlight"/>
+          <w:rFonts w:cs="Times New Roman"/>
+          <w:color w:val="3A3A3A"/>
+          <w:szCs w:val="24"/>
+          <w:bdr w:val="none" w:sz="0" w:space="0" w:color="auto" w:frame="1"/>
+        </w:rPr>
+        <w:t>Bluuweb</w:t>
+      </w:r>
+      <w:proofErr w:type="spellEnd"/>
+      <w:r>
+        <w:rPr>
+          <w:rStyle w:val="su-highlight"/>
+          <w:rFonts w:cs="Times New Roman"/>
+          <w:color w:val="3A3A3A"/>
+          <w:szCs w:val="24"/>
+          <w:bdr w:val="none" w:sz="0" w:space="0" w:color="auto" w:frame="1"/>
+        </w:rPr>
+        <w:t xml:space="preserve"> !</w:t>
+      </w:r>
+      <w:proofErr w:type="gramEnd"/>
+      <w:r>
+        <w:rPr>
+          <w:rStyle w:val="su-highlight"/>
+          <w:rFonts w:cs="Times New Roman"/>
+          <w:color w:val="3A3A3A"/>
+          <w:szCs w:val="24"/>
+          <w:bdr w:val="none" w:sz="0" w:space="0" w:color="auto" w:frame="1"/>
+        </w:rPr>
+        <w:t>]</w:t>
+      </w:r>
+      <w:r>
+        <w:rPr>
+          <w:rStyle w:val="su-highlight"/>
+          <w:rFonts w:cs="Times New Roman"/>
+          <w:color w:val="3A3A3A"/>
+          <w:szCs w:val="24"/>
+          <w:bdr w:val="none" w:sz="0" w:space="0" w:color="auto" w:frame="1"/>
+        </w:rPr>
+        <w:t xml:space="preserve">. </w:t>
+      </w:r>
+      <w:r>
+        <w:rPr>
+          <w:rStyle w:val="su-highlight"/>
+          <w:rFonts w:cs="Times New Roman"/>
+          <w:color w:val="3A3A3A"/>
+          <w:szCs w:val="24"/>
+          <w:bdr w:val="none" w:sz="0" w:space="0" w:color="auto" w:frame="1"/>
+        </w:rPr>
+        <w:t>(</w:t>
+      </w:r>
+      <w:r>
+        <w:rPr>
+          <w:rStyle w:val="su-highlight"/>
+          <w:rFonts w:cs="Times New Roman"/>
+          <w:color w:val="3A3A3A"/>
+          <w:szCs w:val="24"/>
+          <w:bdr w:val="none" w:sz="0" w:space="0" w:color="auto" w:frame="1"/>
+        </w:rPr>
+        <w:t>2019</w:t>
+      </w:r>
+      <w:r>
+        <w:rPr>
+          <w:rStyle w:val="su-highlight"/>
+          <w:rFonts w:cs="Times New Roman"/>
+          <w:color w:val="3A3A3A"/>
+          <w:szCs w:val="24"/>
+          <w:bdr w:val="none" w:sz="0" w:space="0" w:color="auto" w:frame="1"/>
+        </w:rPr>
+        <w:t xml:space="preserve"> jun. </w:t>
+      </w:r>
+      <w:r>
+        <w:rPr>
+          <w:rStyle w:val="su-highlight"/>
+          <w:rFonts w:cs="Times New Roman"/>
+          <w:color w:val="3A3A3A"/>
+          <w:szCs w:val="24"/>
+          <w:bdr w:val="none" w:sz="0" w:space="0" w:color="auto" w:frame="1"/>
+        </w:rPr>
+        <w:t>26</w:t>
+      </w:r>
+      <w:r>
+        <w:rPr>
+          <w:rStyle w:val="su-highlight"/>
+          <w:rFonts w:cs="Times New Roman"/>
+          <w:color w:val="3A3A3A"/>
+          <w:szCs w:val="24"/>
+          <w:bdr w:val="none" w:sz="0" w:space="0" w:color="auto" w:frame="1"/>
+        </w:rPr>
+        <w:t xml:space="preserve">) </w:t>
+      </w:r>
+      <w:r>
+        <w:rPr>
+          <w:rStyle w:val="nfasis"/>
+        </w:rPr>
+        <w:t xml:space="preserve">GIT / GITHUB </w:t>
+      </w:r>
+      <w:proofErr w:type="gramStart"/>
+      <w:r>
+        <w:rPr>
+          <w:rStyle w:val="nfasis"/>
+        </w:rPr>
+        <w:t>[ Tutorial</w:t>
+      </w:r>
+      <w:proofErr w:type="gramEnd"/>
+      <w:r>
+        <w:rPr>
+          <w:rStyle w:val="nfasis"/>
+        </w:rPr>
+        <w:t xml:space="preserve"> en Español - Parte 1 ] ♥ Inicio Rápido para Principiantes  [Archivo de video].</w:t>
+      </w:r>
+      <w:r>
+        <w:rPr>
+          <w:rStyle w:val="nfasis"/>
+        </w:rPr>
+        <w:t xml:space="preserve"> Recupera</w:t>
+      </w:r>
+      <w:r>
+        <w:rPr>
+          <w:rStyle w:val="nfasis"/>
+        </w:rPr>
+        <w:t xml:space="preserve">do de </w:t>
+      </w:r>
+      <w:r>
+        <w:rPr>
+          <w:rStyle w:val="nfasis"/>
+        </w:rPr>
+        <w:t>https://www.youtube.com/watch?v=hWglK8nWh60&amp;t=385s</w:t>
+      </w:r>
+    </w:p>
+    <w:p>
+      <w:pPr>
+        <w:pStyle w:val="Ttulo3"/>
+        <w:shd w:val="clear" w:color="auto" w:fill="FFFFFF"/>
+        <w:spacing w:before="0" w:line="288" w:lineRule="atLeast"/>
+        <w:rPr>
+          <w:rStyle w:val="Textoennegrita"/>
+          <w:rFonts w:ascii="Arial" w:hAnsi="Arial" w:cs="Arial"/>
+          <w:b w:val="0"/>
+          <w:bCs w:val="0"/>
+          <w:color w:val="1A1A1A"/>
+          <w:sz w:val="41"/>
+          <w:szCs w:val="41"/>
+          <w:highlight w:val="yellow"/>
+          <w:bdr w:val="none" w:sz="0" w:space="0" w:color="auto" w:frame="1"/>
+        </w:rPr>
+      </w:pPr>
     </w:p>
     <w:p>
       <w:pPr>
@@ -4068,8 +4594,8 @@
 </file>
 
 <file path=word/numbering.xml><?xml version="1.0" encoding="utf-8"?>
-<w:numbering xmlns:wpc="http://schemas.microsoft.com/office/word/2010/wordprocessingCanvas" xmlns:cx="http://schemas.microsoft.com/office/drawing/2014/chartex" xmlns:cx1="http://schemas.microsoft.com/office/drawing/2015/9/8/chartex" xmlns:cx2="http://schemas.microsoft.com/office/drawing/2015/10/21/chartex" xmlns:cx3="http://schemas.microsoft.com/office/drawing/2016/5/9/chartex" xmlns:cx4="http://schemas.microsoft.com/office/drawing/2016/5/10/chartex" xmlns:cx5="http://schemas.microsoft.com/office/drawing/2016/5/11/chartex" xmlns:cx6="http://schemas.microsoft.com/office/drawing/2016/5/12/chartex" xmlns:cx7="http://schemas.microsoft.com/office/drawing/2016/5/13/chartex" xmlns:cx8="http://schemas.microsoft.com/office/drawing/2016/5/14/chartex" xmlns:mc="http://schemas.openxmlformats.org/markup-compatibility/2006" xmlns:aink="http://schemas.microsoft.com/office/drawing/2016/ink" xmlns:am3d="http://schemas.microsoft.com/office/drawing/2017/model3d" xmlns:o="urn:schemas-microsoft-com:office:office" xmlns:r="http://schemas.openxmlformats.org/officeDocument/2006/relationships" xmlns:m="http://schemas.openxmlformats.org/officeDocument/2006/math" xmlns:v="urn:schemas-microsoft-com:vml" xmlns:wp14="http://schemas.microsoft.com/office/word/2010/wordprocessingDrawing" xmlns:wp="http://schemas.openxmlformats.org/drawingml/2006/wordprocessingDrawing" xmlns:w10="urn:schemas-microsoft-com:office:word" xmlns:w="http://schemas.openxmlformats.org/wordprocessingml/2006/main" xmlns:w14="http://schemas.microsoft.com/office/word/2010/wordml" xmlns:w15="http://schemas.microsoft.com/office/word/2012/wordml" xmlns:w16cex="http://schemas.microsoft.com/office/word/2018/wordml/cex" xmlns:w16cid="http://schemas.microsoft.com/office/word/2016/wordml/cid" xmlns:w16="http://schemas.microsoft.com/office/word/2018/wordml" xmlns:w16se="http://schemas.microsoft.com/office/word/2015/wordml/symex" xmlns:wpg="http://schemas.microsoft.com/office/word/2010/wordprocessingGroup" xmlns:wpi="http://schemas.microsoft.com/office/word/2010/wordprocessingInk" xmlns:wne="http://schemas.microsoft.com/office/word/2006/wordml" xmlns:wps="http://schemas.microsoft.com/office/word/2010/wordprocessingShape" mc:Ignorable="w14 w15 w16se w16cid w16 w16cex wp14">
-  <w:abstractNum w:abstractNumId="0" w15:restartNumberingAfterBreak="0">
+<w:numbering xmlns:wpc="http://schemas.microsoft.com/office/word/2010/wordprocessingCanvas" xmlns:mc="http://schemas.openxmlformats.org/markup-compatibility/2006" xmlns:o="urn:schemas-microsoft-com:office:office" xmlns:r="http://schemas.openxmlformats.org/officeDocument/2006/relationships" xmlns:m="http://schemas.openxmlformats.org/officeDocument/2006/math" xmlns:v="urn:schemas-microsoft-com:vml" xmlns:wp14="http://schemas.microsoft.com/office/word/2010/wordprocessingDrawing" xmlns:wp="http://schemas.openxmlformats.org/drawingml/2006/wordprocessingDrawing" xmlns:w10="urn:schemas-microsoft-com:office:word" xmlns:w="http://schemas.openxmlformats.org/wordprocessingml/2006/main" xmlns:w14="http://schemas.microsoft.com/office/word/2010/wordml" xmlns:w15="http://schemas.microsoft.com/office/word/2012/wordml" xmlns:wpg="http://schemas.microsoft.com/office/word/2010/wordprocessingGroup" xmlns:wpi="http://schemas.microsoft.com/office/word/2010/wordprocessingInk" xmlns:wne="http://schemas.microsoft.com/office/word/2006/wordml" xmlns:wps="http://schemas.microsoft.com/office/word/2010/wordprocessingShape" mc:Ignorable="w14 w15 wp14">
+  <w:abstractNum w:abstractNumId="0">
     <w:nsid w:val="06A63345"/>
     <w:multiLevelType w:val="hybridMultilevel"/>
     <w:tmpl w:val="84FA0EF2"/>
@@ -4182,7 +4708,7 @@
       </w:rPr>
     </w:lvl>
   </w:abstractNum>
-  <w:abstractNum w:abstractNumId="1" w15:restartNumberingAfterBreak="0">
+  <w:abstractNum w:abstractNumId="1">
     <w:nsid w:val="12904935"/>
     <w:multiLevelType w:val="multilevel"/>
     <w:tmpl w:val="7284A992"/>
@@ -4331,7 +4857,7 @@
       </w:rPr>
     </w:lvl>
   </w:abstractNum>
-  <w:abstractNum w:abstractNumId="2" w15:restartNumberingAfterBreak="0">
+  <w:abstractNum w:abstractNumId="2">
     <w:nsid w:val="2A581BFA"/>
     <w:multiLevelType w:val="multilevel"/>
     <w:tmpl w:val="0A8ACA70"/>
@@ -4480,7 +5006,7 @@
       </w:rPr>
     </w:lvl>
   </w:abstractNum>
-  <w:abstractNum w:abstractNumId="3" w15:restartNumberingAfterBreak="0">
+  <w:abstractNum w:abstractNumId="3">
     <w:nsid w:val="36732AC4"/>
     <w:multiLevelType w:val="hybridMultilevel"/>
     <w:tmpl w:val="76F06EF6"/>
@@ -4592,7 +5118,7 @@
       </w:rPr>
     </w:lvl>
   </w:abstractNum>
-  <w:abstractNum w:abstractNumId="4" w15:restartNumberingAfterBreak="0">
+  <w:abstractNum w:abstractNumId="4">
     <w:nsid w:val="50A47877"/>
     <w:multiLevelType w:val="multilevel"/>
     <w:tmpl w:val="83B66E30"/>
@@ -4741,7 +5267,7 @@
       </w:rPr>
     </w:lvl>
   </w:abstractNum>
-  <w:abstractNum w:abstractNumId="5" w15:restartNumberingAfterBreak="0">
+  <w:abstractNum w:abstractNumId="5">
     <w:nsid w:val="54FD3ECF"/>
     <w:multiLevelType w:val="multilevel"/>
     <w:tmpl w:val="806E9990"/>
@@ -4890,7 +5416,7 @@
       </w:rPr>
     </w:lvl>
   </w:abstractNum>
-  <w:abstractNum w:abstractNumId="6" w15:restartNumberingAfterBreak="0">
+  <w:abstractNum w:abstractNumId="6">
     <w:nsid w:val="55DC2C89"/>
     <w:multiLevelType w:val="hybridMultilevel"/>
     <w:tmpl w:val="90EA0686"/>
@@ -5003,7 +5529,7 @@
       </w:rPr>
     </w:lvl>
   </w:abstractNum>
-  <w:abstractNum w:abstractNumId="7" w15:restartNumberingAfterBreak="0">
+  <w:abstractNum w:abstractNumId="7">
     <w:nsid w:val="5B7F58A4"/>
     <w:multiLevelType w:val="multilevel"/>
     <w:tmpl w:val="87461D42"/>
@@ -5152,7 +5678,7 @@
       </w:rPr>
     </w:lvl>
   </w:abstractNum>
-  <w:abstractNum w:abstractNumId="8" w15:restartNumberingAfterBreak="0">
+  <w:abstractNum w:abstractNumId="8">
     <w:nsid w:val="5E6B71D7"/>
     <w:multiLevelType w:val="multilevel"/>
     <w:tmpl w:val="2794D92C"/>
@@ -5301,7 +5827,7 @@
       </w:rPr>
     </w:lvl>
   </w:abstractNum>
-  <w:abstractNum w:abstractNumId="9" w15:restartNumberingAfterBreak="0">
+  <w:abstractNum w:abstractNumId="9">
     <w:nsid w:val="60E8669D"/>
     <w:multiLevelType w:val="multilevel"/>
     <w:tmpl w:val="B52C0934"/>
@@ -5450,7 +5976,7 @@
       </w:rPr>
     </w:lvl>
   </w:abstractNum>
-  <w:abstractNum w:abstractNumId="10" w15:restartNumberingAfterBreak="0">
+  <w:abstractNum w:abstractNumId="10">
     <w:nsid w:val="6CEC7558"/>
     <w:multiLevelType w:val="multilevel"/>
     <w:tmpl w:val="145A16D0"/>
@@ -5599,7 +6125,7 @@
       </w:rPr>
     </w:lvl>
   </w:abstractNum>
-  <w:abstractNum w:abstractNumId="11" w15:restartNumberingAfterBreak="0">
+  <w:abstractNum w:abstractNumId="11">
     <w:nsid w:val="6EE22368"/>
     <w:multiLevelType w:val="multilevel"/>
     <w:tmpl w:val="00C00506"/>
@@ -5748,7 +6274,7 @@
       </w:rPr>
     </w:lvl>
   </w:abstractNum>
-  <w:abstractNum w:abstractNumId="12" w15:restartNumberingAfterBreak="0">
+  <w:abstractNum w:abstractNumId="12">
     <w:nsid w:val="7D23775A"/>
     <w:multiLevelType w:val="hybridMultilevel"/>
     <w:tmpl w:val="0F7661F8"/>
@@ -5904,7 +6430,7 @@
 </file>
 
 <file path=word/styles.xml><?xml version="1.0" encoding="utf-8"?>
-<w:styles xmlns:mc="http://schemas.openxmlformats.org/markup-compatibility/2006" xmlns:r="http://schemas.openxmlformats.org/officeDocument/2006/relationships" xmlns:w="http://schemas.openxmlformats.org/wordprocessingml/2006/main" xmlns:w14="http://schemas.microsoft.com/office/word/2010/wordml" xmlns:w15="http://schemas.microsoft.com/office/word/2012/wordml" xmlns:w16cex="http://schemas.microsoft.com/office/word/2018/wordml/cex" xmlns:w16cid="http://schemas.microsoft.com/office/word/2016/wordml/cid" xmlns:w16="http://schemas.microsoft.com/office/word/2018/wordml" xmlns:w16se="http://schemas.microsoft.com/office/word/2015/wordml/symex" mc:Ignorable="w14 w15 w16se w16cid w16 w16cex">
+<w:styles xmlns:mc="http://schemas.openxmlformats.org/markup-compatibility/2006" xmlns:r="http://schemas.openxmlformats.org/officeDocument/2006/relationships" xmlns:w="http://schemas.openxmlformats.org/wordprocessingml/2006/main" xmlns:w14="http://schemas.microsoft.com/office/word/2010/wordml" xmlns:w15="http://schemas.microsoft.com/office/word/2012/wordml" mc:Ignorable="w14 w15">
   <w:docDefaults>
     <w:rPrDefault>
       <w:rPr>
@@ -5920,7 +6446,7 @@
       </w:pPr>
     </w:pPrDefault>
   </w:docDefaults>
-  <w:latentStyles w:defLockedState="0" w:defUIPriority="99" w:defSemiHidden="0" w:defUnhideWhenUsed="0" w:defQFormat="0" w:count="376">
+  <w:latentStyles w:defLockedState="0" w:defUIPriority="99" w:defSemiHidden="0" w:defUnhideWhenUsed="0" w:defQFormat="0" w:count="371">
     <w:lsdException w:name="Normal" w:uiPriority="0" w:qFormat="1"/>
     <w:lsdException w:name="heading 1" w:uiPriority="9" w:qFormat="1"/>
     <w:lsdException w:name="heading 2" w:semiHidden="1" w:uiPriority="9" w:unhideWhenUsed="1" w:qFormat="1"/>
@@ -6026,6 +6552,7 @@
     <w:lsdException w:name="HTML Sample" w:semiHidden="1" w:unhideWhenUsed="1"/>
     <w:lsdException w:name="HTML Typewriter" w:semiHidden="1" w:unhideWhenUsed="1"/>
     <w:lsdException w:name="HTML Variable" w:semiHidden="1" w:unhideWhenUsed="1"/>
+    <w:lsdException w:name="Normal Table" w:semiHidden="1" w:unhideWhenUsed="1"/>
     <w:lsdException w:name="annotation subject" w:semiHidden="1" w:unhideWhenUsed="1"/>
     <w:lsdException w:name="No List" w:semiHidden="1" w:unhideWhenUsed="1"/>
     <w:lsdException w:name="Outline List 1" w:semiHidden="1" w:unhideWhenUsed="1"/>
@@ -6068,8 +6595,11 @@
     <w:lsdException w:name="Table Contemporary" w:semiHidden="1" w:unhideWhenUsed="1"/>
     <w:lsdException w:name="Table Elegant" w:semiHidden="1" w:unhideWhenUsed="1"/>
     <w:lsdException w:name="Table Professional" w:semiHidden="1" w:unhideWhenUsed="1"/>
+    <w:lsdException w:name="Table Subtle 1" w:semiHidden="1" w:unhideWhenUsed="1"/>
     <w:lsdException w:name="Table Subtle 2" w:semiHidden="1" w:unhideWhenUsed="1"/>
     <w:lsdException w:name="Table Web 1" w:semiHidden="1" w:unhideWhenUsed="1"/>
+    <w:lsdException w:name="Table Web 2" w:semiHidden="1" w:unhideWhenUsed="1"/>
+    <w:lsdException w:name="Table Web 3" w:semiHidden="1" w:unhideWhenUsed="1"/>
     <w:lsdException w:name="Balloon Text" w:semiHidden="1" w:unhideWhenUsed="1"/>
     <w:lsdException w:name="Table Grid" w:uiPriority="39"/>
     <w:lsdException w:name="Table Theme" w:semiHidden="1" w:unhideWhenUsed="1"/>
@@ -6288,11 +6818,6 @@
     <w:lsdException w:name="List Table 5 Dark Accent 6" w:uiPriority="50"/>
     <w:lsdException w:name="List Table 6 Colorful Accent 6" w:uiPriority="51"/>
     <w:lsdException w:name="List Table 7 Colorful Accent 6" w:uiPriority="52"/>
-    <w:lsdException w:name="Mention" w:semiHidden="1" w:unhideWhenUsed="1"/>
-    <w:lsdException w:name="Smart Hyperlink" w:semiHidden="1" w:unhideWhenUsed="1"/>
-    <w:lsdException w:name="Hashtag" w:semiHidden="1" w:unhideWhenUsed="1"/>
-    <w:lsdException w:name="Unresolved Mention" w:semiHidden="1" w:unhideWhenUsed="1"/>
-    <w:lsdException w:name="Smart Link" w:semiHidden="1" w:unhideWhenUsed="1"/>
   </w:latentStyles>
   <w:style w:type="paragraph" w:default="1" w:styleId="Normal">
     <w:name w:val="Normal"/>
@@ -6307,11 +6832,11 @@
       <w:sz w:val="24"/>
     </w:rPr>
   </w:style>
-  <w:style w:type="paragraph" w:styleId="Heading1">
+  <w:style w:type="paragraph" w:styleId="Ttulo1">
     <w:name w:val="heading 1"/>
     <w:basedOn w:val="Normal"/>
     <w:next w:val="Normal"/>
-    <w:link w:val="Heading1Char"/>
+    <w:link w:val="Ttulo1Car"/>
     <w:uiPriority w:val="9"/>
     <w:qFormat/>
     <w:rsid w:val="00B20E57"/>
@@ -6328,10 +6853,10 @@
       <w:szCs w:val="32"/>
     </w:rPr>
   </w:style>
-  <w:style w:type="paragraph" w:styleId="Heading2">
+  <w:style w:type="paragraph" w:styleId="Ttulo2">
     <w:name w:val="heading 2"/>
     <w:basedOn w:val="Normal"/>
-    <w:link w:val="Heading2Char"/>
+    <w:link w:val="Ttulo2Car"/>
     <w:uiPriority w:val="9"/>
     <w:qFormat/>
     <w:rsid w:val="00B20E57"/>
@@ -6348,11 +6873,11 @@
       <w:lang w:eastAsia="es-CO"/>
     </w:rPr>
   </w:style>
-  <w:style w:type="paragraph" w:styleId="Heading3">
+  <w:style w:type="paragraph" w:styleId="Ttulo3">
     <w:name w:val="heading 3"/>
     <w:basedOn w:val="Normal"/>
     <w:next w:val="Normal"/>
-    <w:link w:val="Heading3Char"/>
+    <w:link w:val="Ttulo3Car"/>
     <w:uiPriority w:val="9"/>
     <w:semiHidden/>
     <w:unhideWhenUsed/>
@@ -6370,13 +6895,13 @@
       <w:szCs w:val="24"/>
     </w:rPr>
   </w:style>
-  <w:style w:type="character" w:default="1" w:styleId="DefaultParagraphFont">
+  <w:style w:type="character" w:default="1" w:styleId="Fuentedeprrafopredeter">
     <w:name w:val="Default Paragraph Font"/>
     <w:uiPriority w:val="1"/>
     <w:semiHidden/>
     <w:unhideWhenUsed/>
   </w:style>
-  <w:style w:type="table" w:default="1" w:styleId="TableNormal">
+  <w:style w:type="table" w:default="1" w:styleId="Tablanormal">
     <w:name w:val="Normal Table"/>
     <w:uiPriority w:val="99"/>
     <w:semiHidden/>
@@ -6391,16 +6916,16 @@
       </w:tblCellMar>
     </w:tblPr>
   </w:style>
-  <w:style w:type="numbering" w:default="1" w:styleId="NoList">
+  <w:style w:type="numbering" w:default="1" w:styleId="Sinlista">
     <w:name w:val="No List"/>
     <w:uiPriority w:val="99"/>
     <w:semiHidden/>
     <w:unhideWhenUsed/>
   </w:style>
-  <w:style w:type="character" w:customStyle="1" w:styleId="Heading1Char">
-    <w:name w:val="Heading 1 Char"/>
-    <w:basedOn w:val="DefaultParagraphFont"/>
-    <w:link w:val="Heading1"/>
+  <w:style w:type="character" w:customStyle="1" w:styleId="Ttulo1Car">
+    <w:name w:val="Título 1 Car"/>
+    <w:basedOn w:val="Fuentedeprrafopredeter"/>
+    <w:link w:val="Ttulo1"/>
     <w:uiPriority w:val="9"/>
     <w:rsid w:val="00B20E57"/>
     <w:rPr>
@@ -6410,10 +6935,10 @@
       <w:szCs w:val="32"/>
     </w:rPr>
   </w:style>
-  <w:style w:type="character" w:customStyle="1" w:styleId="Heading2Char">
-    <w:name w:val="Heading 2 Char"/>
-    <w:basedOn w:val="DefaultParagraphFont"/>
-    <w:link w:val="Heading2"/>
+  <w:style w:type="character" w:customStyle="1" w:styleId="Ttulo2Car">
+    <w:name w:val="Título 2 Car"/>
+    <w:basedOn w:val="Fuentedeprrafopredeter"/>
+    <w:link w:val="Ttulo2"/>
     <w:uiPriority w:val="9"/>
     <w:rsid w:val="00B20E57"/>
     <w:rPr>
@@ -6425,11 +6950,10 @@
       <w:lang w:eastAsia="es-CO"/>
     </w:rPr>
   </w:style>
-  <w:style w:type="character" w:styleId="Hyperlink">
+  <w:style w:type="character" w:styleId="Hipervnculo">
     <w:name w:val="Hyperlink"/>
-    <w:basedOn w:val="DefaultParagraphFont"/>
+    <w:basedOn w:val="Fuentedeprrafopredeter"/>
     <w:uiPriority w:val="99"/>
-    <w:semiHidden/>
     <w:unhideWhenUsed/>
     <w:rsid w:val="00B20E57"/>
     <w:rPr>
@@ -6453,9 +6977,9 @@
       <w:lang w:eastAsia="es-CO"/>
     </w:rPr>
   </w:style>
-  <w:style w:type="character" w:styleId="Strong">
+  <w:style w:type="character" w:styleId="Textoennegrita">
     <w:name w:val="Strong"/>
-    <w:basedOn w:val="DefaultParagraphFont"/>
+    <w:basedOn w:val="Fuentedeprrafopredeter"/>
     <w:uiPriority w:val="22"/>
     <w:qFormat/>
     <w:rsid w:val="00B20E57"/>
@@ -6464,9 +6988,9 @@
       <w:bCs/>
     </w:rPr>
   </w:style>
-  <w:style w:type="paragraph" w:styleId="NoSpacing">
+  <w:style w:type="paragraph" w:styleId="Sinespaciado">
     <w:name w:val="No Spacing"/>
-    <w:link w:val="NoSpacingChar"/>
+    <w:link w:val="SinespaciadoCar"/>
     <w:uiPriority w:val="1"/>
     <w:qFormat/>
     <w:rsid w:val="00092847"/>
@@ -6478,10 +7002,10 @@
       <w:lang w:eastAsia="es-CO"/>
     </w:rPr>
   </w:style>
-  <w:style w:type="character" w:customStyle="1" w:styleId="NoSpacingChar">
-    <w:name w:val="No Spacing Char"/>
-    <w:basedOn w:val="DefaultParagraphFont"/>
-    <w:link w:val="NoSpacing"/>
+  <w:style w:type="character" w:customStyle="1" w:styleId="SinespaciadoCar">
+    <w:name w:val="Sin espaciado Car"/>
+    <w:basedOn w:val="Fuentedeprrafopredeter"/>
+    <w:link w:val="Sinespaciado"/>
     <w:uiPriority w:val="1"/>
     <w:rsid w:val="00092847"/>
     <w:rPr>
@@ -6489,9 +7013,9 @@
       <w:lang w:eastAsia="es-CO"/>
     </w:rPr>
   </w:style>
-  <w:style w:type="character" w:styleId="Emphasis">
+  <w:style w:type="character" w:styleId="nfasis">
     <w:name w:val="Emphasis"/>
-    <w:basedOn w:val="DefaultParagraphFont"/>
+    <w:basedOn w:val="Fuentedeprrafopredeter"/>
     <w:uiPriority w:val="20"/>
     <w:qFormat/>
     <w:rsid w:val="00F43ECD"/>
@@ -6502,13 +7026,13 @@
   </w:style>
   <w:style w:type="character" w:customStyle="1" w:styleId="su-highlight">
     <w:name w:val="su-highlight"/>
-    <w:basedOn w:val="DefaultParagraphFont"/>
+    <w:basedOn w:val="Fuentedeprrafopredeter"/>
     <w:rsid w:val="00F43ECD"/>
   </w:style>
-  <w:style w:type="character" w:customStyle="1" w:styleId="Heading3Char">
-    <w:name w:val="Heading 3 Char"/>
-    <w:basedOn w:val="DefaultParagraphFont"/>
-    <w:link w:val="Heading3"/>
+  <w:style w:type="character" w:customStyle="1" w:styleId="Ttulo3Car">
+    <w:name w:val="Título 3 Car"/>
+    <w:basedOn w:val="Fuentedeprrafopredeter"/>
+    <w:link w:val="Ttulo3"/>
     <w:uiPriority w:val="9"/>
     <w:semiHidden/>
     <w:rsid w:val="002C7040"/>
@@ -6519,7 +7043,7 @@
       <w:szCs w:val="24"/>
     </w:rPr>
   </w:style>
-  <w:style w:type="paragraph" w:styleId="ListParagraph">
+  <w:style w:type="paragraph" w:styleId="Prrafodelista">
     <w:name w:val="List Paragraph"/>
     <w:basedOn w:val="Normal"/>
     <w:uiPriority w:val="34"/>

</xml_diff>